<commit_message>
feat: implement new action filter in audit section
</commit_message>
<xml_diff>
--- a/public/reporte-auditoria-template.docx
+++ b/public/reporte-auditoria-template.docx
@@ -1,6 +1,6 @@
 
 <file path=word/document.xml><?xml version="1.0" encoding="utf-8"?>
-<w:document xmlns:wpc="http://schemas.microsoft.com/office/word/2010/wordprocessingCanvas" xmlns:mc="http://schemas.openxmlformats.org/markup-compatibility/2006" xmlns:o="urn:schemas-microsoft-com:office:office" xmlns:r="http://schemas.openxmlformats.org/officeDocument/2006/relationships" xmlns:m="http://schemas.openxmlformats.org/officeDocument/2006/math" xmlns:v="urn:schemas-microsoft-com:vml" xmlns:wp14="http://schemas.microsoft.com/office/word/2010/wordprocessingDrawing" xmlns:wp="http://schemas.openxmlformats.org/drawingml/2006/wordprocessingDrawing" xmlns:w="http://schemas.openxmlformats.org/wordprocessingml/2006/main" xmlns:w14="http://schemas.microsoft.com/office/word/2010/wordml" xmlns:w10="urn:schemas-microsoft-com:office:word" xmlns:w15="http://schemas.microsoft.com/office/word/2012/wordml" xmlns:wpg="http://schemas.microsoft.com/office/word/2010/wordprocessingGroup" xmlns:wpi="http://schemas.microsoft.com/office/word/2010/wordprocessingInk" xmlns:wne="http://schemas.microsoft.com/office/word/2006/wordml" xmlns:wps="http://schemas.microsoft.com/office/word/2010/wordprocessingShape" xmlns:wpsCustomData="http://www.wps.cn/officeDocument/2013/wpsCustomData" mc:Ignorable="w14 w15 wp14">
+<w:document xmlns:wpc="http://schemas.microsoft.com/office/word/2010/wordprocessingCanvas" xmlns:cx="http://schemas.microsoft.com/office/drawing/2014/chartex" xmlns:cx1="http://schemas.microsoft.com/office/drawing/2015/9/8/chartex" xmlns:cx2="http://schemas.microsoft.com/office/drawing/2015/10/21/chartex" xmlns:cx3="http://schemas.microsoft.com/office/drawing/2016/5/9/chartex" xmlns:cx4="http://schemas.microsoft.com/office/drawing/2016/5/10/chartex" xmlns:cx5="http://schemas.microsoft.com/office/drawing/2016/5/11/chartex" xmlns:cx6="http://schemas.microsoft.com/office/drawing/2016/5/12/chartex" xmlns:cx7="http://schemas.microsoft.com/office/drawing/2016/5/13/chartex" xmlns:cx8="http://schemas.microsoft.com/office/drawing/2016/5/14/chartex" xmlns:mc="http://schemas.openxmlformats.org/markup-compatibility/2006" xmlns:aink="http://schemas.microsoft.com/office/drawing/2016/ink" xmlns:am3d="http://schemas.microsoft.com/office/drawing/2017/model3d" xmlns:o="urn:schemas-microsoft-com:office:office" xmlns:r="http://schemas.openxmlformats.org/officeDocument/2006/relationships" xmlns:m="http://schemas.openxmlformats.org/officeDocument/2006/math" xmlns:v="urn:schemas-microsoft-com:vml" xmlns:wp14="http://schemas.microsoft.com/office/word/2010/wordprocessingDrawing" xmlns:wp="http://schemas.openxmlformats.org/drawingml/2006/wordprocessingDrawing" xmlns:w10="urn:schemas-microsoft-com:office:word" xmlns:w="http://schemas.openxmlformats.org/wordprocessingml/2006/main" xmlns:w14="http://schemas.microsoft.com/office/word/2010/wordml" xmlns:w15="http://schemas.microsoft.com/office/word/2012/wordml" xmlns:w16cex="http://schemas.microsoft.com/office/word/2018/wordml/cex" xmlns:w16cid="http://schemas.microsoft.com/office/word/2016/wordml/cid" xmlns:w16="http://schemas.microsoft.com/office/word/2018/wordml" xmlns:w16sdtdh="http://schemas.microsoft.com/office/word/2020/wordml/sdtdatahash" xmlns:w16se="http://schemas.microsoft.com/office/word/2015/wordml/symex" xmlns:wpg="http://schemas.microsoft.com/office/word/2010/wordprocessingGroup" xmlns:wpi="http://schemas.microsoft.com/office/word/2010/wordprocessingInk" xmlns:wne="http://schemas.microsoft.com/office/word/2006/wordml" xmlns:wps="http://schemas.microsoft.com/office/word/2010/wordprocessingShape" mc:Ignorable="w14 w15 w16se w16cid w16 w16cex w16sdtdh wp14">
   <w:body>
     <w:p>
       <w:pPr>
@@ -13,10 +13,12 @@
           <w:lang w:val="zh-CN"/>
         </w:rPr>
       </w:pPr>
-      <w:bookmarkStart w:id="0" w:name="_GoBack"/>
-      <w:r>
+      <w:r>
+        <w:rPr>
+          <w:noProof/>
+        </w:rPr>
         <w:drawing>
-          <wp:anchor distT="0" distB="0" distL="114300" distR="114300" simplePos="0" relativeHeight="251659264" behindDoc="0" locked="0" layoutInCell="1" allowOverlap="1">
+          <wp:anchor distT="0" distB="0" distL="114300" distR="114300" simplePos="0" relativeHeight="251659264" behindDoc="0" locked="0" layoutInCell="1" allowOverlap="1" wp14:anchorId="15EA71ED" wp14:editId="5E214C11">
             <wp:simplePos x="0" y="0"/>
             <wp:positionH relativeFrom="column">
               <wp:posOffset>58420</wp:posOffset>
@@ -65,7 +67,6 @@
           </wp:anchor>
         </w:drawing>
       </w:r>
-      <w:bookmarkEnd w:id="0"/>
       <w:r>
         <w:rPr>
           <w:rFonts w:ascii="Times New Roman" w:hAnsi="Times New Roman"/>
@@ -211,7 +212,16 @@
           <w:szCs w:val="24"/>
           <w:lang w:val="zh-CN"/>
         </w:rPr>
-        <w:t>BAEL, +++fecha_actual+++ / +++mes_actual+++ / +++anio_actual+++</w:t>
+        <w:t xml:space="preserve">BAEL, +++fecha_actual+++ / </w:t>
+      </w:r>
+      <w:r>
+        <w:rPr>
+          <w:rFonts w:ascii="Times New Roman" w:hAnsi="Times New Roman"/>
+          <w:sz w:val="24"/>
+          <w:szCs w:val="24"/>
+          <w:lang w:val="zh-CN"/>
+        </w:rPr>
+        <w:t>+++mes_actual+++ / +++anio_actual+++</w:t>
       </w:r>
     </w:p>
     <w:p>
@@ -272,7 +282,7 @@
       <w:pPr>
         <w:spacing w:after="0" w:line="240" w:lineRule="auto"/>
         <w:rPr>
-          <w:rFonts w:hint="eastAsia" w:ascii="Times New Roman" w:hAnsi="Times New Roman" w:eastAsiaTheme="minorEastAsia"/>
+          <w:rFonts w:ascii="Times New Roman" w:eastAsiaTheme="minorEastAsia" w:hAnsi="Times New Roman"/>
           <w:b/>
           <w:bCs/>
           <w:sz w:val="24"/>
@@ -298,7 +308,51 @@
           <w:sz w:val="24"/>
           <w:szCs w:val="24"/>
         </w:rPr>
-        <w:t>Este reporte presenta un resumen de las actividades registradas en el sistema durante el período especificado: Fecha de inicio: +++fecha_inicio+++ Fecha de Fin: +++fecha_final+++. A continuación, se muestra la tabla de auditoría con los detalles de cada acción realizada por los usuarios.</w:t>
+        <w:t>Este reporte presenta un resumen de las actividades registradas en el sistema durante el período especificado: Fecha de inicio: +++</w:t>
+      </w:r>
+      <w:proofErr w:type="spellStart"/>
+      <w:r>
+        <w:rPr>
+          <w:rFonts w:ascii="Times New Roman" w:hAnsi="Times New Roman"/>
+          <w:sz w:val="24"/>
+          <w:szCs w:val="24"/>
+        </w:rPr>
+        <w:t>fecha_inicio</w:t>
+      </w:r>
+      <w:proofErr w:type="spellEnd"/>
+      <w:r>
+        <w:rPr>
+          <w:rFonts w:ascii="Times New Roman" w:hAnsi="Times New Roman"/>
+          <w:sz w:val="24"/>
+          <w:szCs w:val="24"/>
+        </w:rPr>
+        <w:t>+++ Fecha de Fin: +++</w:t>
+      </w:r>
+      <w:proofErr w:type="spellStart"/>
+      <w:r>
+        <w:rPr>
+          <w:rFonts w:ascii="Times New Roman" w:hAnsi="Times New Roman"/>
+          <w:sz w:val="24"/>
+          <w:szCs w:val="24"/>
+        </w:rPr>
+        <w:t>fecha_final</w:t>
+      </w:r>
+      <w:proofErr w:type="spellEnd"/>
+      <w:r>
+        <w:rPr>
+          <w:rFonts w:ascii="Times New Roman" w:hAnsi="Times New Roman"/>
+          <w:sz w:val="24"/>
+          <w:szCs w:val="24"/>
+        </w:rPr>
+        <w:t>+++. A continuación,</w:t>
+      </w:r>
+      <w:r>
+        <w:rPr>
+          <w:rFonts w:ascii="Times New Roman" w:hAnsi="Times New Roman"/>
+          <w:sz w:val="24"/>
+          <w:szCs w:val="24"/>
+        </w:rPr>
+        <w:t xml:space="preserve"> se muestra la tabla de auditoría con los detalles de cada acción realizada por los usuarios.</w:t>
       </w:r>
     </w:p>
     <w:p>
@@ -314,50 +368,20 @@
     </w:p>
     <w:tbl>
       <w:tblPr>
-        <w:tblStyle w:val="6"/>
+        <w:tblStyle w:val="Tablaconcuadrcula"/>
         <w:tblW w:w="5000" w:type="pct"/>
-        <w:tblInd w:w="0" w:type="dxa"/>
-        <w:tblBorders>
-          <w:top w:val="single" w:color="auto" w:sz="4" w:space="0"/>
-          <w:left w:val="single" w:color="auto" w:sz="4" w:space="0"/>
-          <w:bottom w:val="single" w:color="auto" w:sz="4" w:space="0"/>
-          <w:right w:val="single" w:color="auto" w:sz="4" w:space="0"/>
-          <w:insideH w:val="single" w:color="auto" w:sz="4" w:space="0"/>
-          <w:insideV w:val="single" w:color="auto" w:sz="4" w:space="0"/>
-        </w:tblBorders>
-        <w:tblLayout w:type="autofit"/>
-        <w:tblCellMar>
-          <w:top w:w="0" w:type="dxa"/>
-          <w:left w:w="108" w:type="dxa"/>
-          <w:bottom w:w="0" w:type="dxa"/>
-          <w:right w:w="108" w:type="dxa"/>
-        </w:tblCellMar>
+        <w:tblLook w:val="04A0" w:firstRow="1" w:lastRow="0" w:firstColumn="1" w:lastColumn="0" w:noHBand="0" w:noVBand="1"/>
       </w:tblPr>
       <w:tblGrid>
-        <w:gridCol w:w="3374"/>
-        <w:gridCol w:w="4377"/>
-        <w:gridCol w:w="3571"/>
+        <w:gridCol w:w="2399"/>
+        <w:gridCol w:w="3058"/>
+        <w:gridCol w:w="3058"/>
+        <w:gridCol w:w="2581"/>
       </w:tblGrid>
       <w:tr>
-        <w:tblPrEx>
-          <w:tblBorders>
-            <w:top w:val="single" w:color="auto" w:sz="4" w:space="0"/>
-            <w:left w:val="single" w:color="auto" w:sz="4" w:space="0"/>
-            <w:bottom w:val="single" w:color="auto" w:sz="4" w:space="0"/>
-            <w:right w:val="single" w:color="auto" w:sz="4" w:space="0"/>
-            <w:insideH w:val="single" w:color="auto" w:sz="4" w:space="0"/>
-            <w:insideV w:val="single" w:color="auto" w:sz="4" w:space="0"/>
-          </w:tblBorders>
-          <w:tblCellMar>
-            <w:top w:w="0" w:type="dxa"/>
-            <w:left w:w="108" w:type="dxa"/>
-            <w:bottom w:w="0" w:type="dxa"/>
-            <w:right w:w="108" w:type="dxa"/>
-          </w:tblCellMar>
-        </w:tblPrEx>
         <w:tc>
           <w:tcPr>
-            <w:tcW w:w="1490" w:type="pct"/>
+            <w:tcW w:w="1065" w:type="pct"/>
             <w:vAlign w:val="center"/>
           </w:tcPr>
           <w:p>
@@ -386,8 +410,7 @@
         </w:tc>
         <w:tc>
           <w:tcPr>
-            <w:tcW w:w="1933" w:type="pct"/>
-            <w:vAlign w:val="center"/>
+            <w:tcW w:w="1386" w:type="pct"/>
           </w:tcPr>
           <w:p>
             <w:pPr>
@@ -409,13 +432,42 @@
                 <w:sz w:val="16"/>
                 <w:szCs w:val="16"/>
               </w:rPr>
-              <w:t>FECHA Y HORA</w:t>
+              <w:t>DESCRIPCIÓN</w:t>
             </w:r>
           </w:p>
         </w:tc>
         <w:tc>
           <w:tcPr>
-            <w:tcW w:w="1577" w:type="pct"/>
+            <w:tcW w:w="1386" w:type="pct"/>
+            <w:vAlign w:val="center"/>
+          </w:tcPr>
+          <w:p>
+            <w:pPr>
+              <w:spacing w:after="0" w:line="240" w:lineRule="auto"/>
+              <w:jc w:val="center"/>
+              <w:rPr>
+                <w:rFonts w:ascii="Times New Roman" w:hAnsi="Times New Roman"/>
+                <w:b/>
+                <w:bCs/>
+                <w:sz w:val="16"/>
+                <w:szCs w:val="16"/>
+              </w:rPr>
+            </w:pPr>
+            <w:r>
+              <w:rPr>
+                <w:rFonts w:ascii="Times New Roman" w:hAnsi="Times New Roman"/>
+                <w:b/>
+                <w:bCs/>
+                <w:sz w:val="16"/>
+                <w:szCs w:val="16"/>
+              </w:rPr>
+              <w:t>FECHA Y HORA</w:t>
+            </w:r>
+          </w:p>
+        </w:tc>
+        <w:tc>
+          <w:tcPr>
+            <w:tcW w:w="1163" w:type="pct"/>
             <w:vAlign w:val="center"/>
           </w:tcPr>
           <w:p>
@@ -444,25 +496,9 @@
         </w:tc>
       </w:tr>
       <w:tr>
-        <w:tblPrEx>
-          <w:tblBorders>
-            <w:top w:val="single" w:color="auto" w:sz="4" w:space="0"/>
-            <w:left w:val="single" w:color="auto" w:sz="4" w:space="0"/>
-            <w:bottom w:val="single" w:color="auto" w:sz="4" w:space="0"/>
-            <w:right w:val="single" w:color="auto" w:sz="4" w:space="0"/>
-            <w:insideH w:val="single" w:color="auto" w:sz="4" w:space="0"/>
-            <w:insideV w:val="single" w:color="auto" w:sz="4" w:space="0"/>
-          </w:tblBorders>
-          <w:tblCellMar>
-            <w:top w:w="0" w:type="dxa"/>
-            <w:left w:w="108" w:type="dxa"/>
-            <w:bottom w:w="0" w:type="dxa"/>
-            <w:right w:w="108" w:type="dxa"/>
-          </w:tblCellMar>
-        </w:tblPrEx>
         <w:tc>
           <w:tcPr>
-            <w:tcW w:w="1490" w:type="pct"/>
+            <w:tcW w:w="1065" w:type="pct"/>
             <w:vAlign w:val="center"/>
           </w:tcPr>
           <w:p>
@@ -480,14 +516,49 @@
                 <w:sz w:val="16"/>
                 <w:szCs w:val="16"/>
               </w:rPr>
-              <w:t>+++FOR auditItem IN auditItems+++</w:t>
+              <w:t xml:space="preserve">+++FOR </w:t>
+            </w:r>
+            <w:proofErr w:type="spellStart"/>
+            <w:r>
+              <w:rPr>
+                <w:rFonts w:ascii="Times New Roman" w:hAnsi="Times New Roman"/>
+                <w:sz w:val="16"/>
+                <w:szCs w:val="16"/>
+              </w:rPr>
+              <w:t>auditItem</w:t>
+            </w:r>
+            <w:proofErr w:type="spellEnd"/>
+            <w:r>
+              <w:rPr>
+                <w:rFonts w:ascii="Times New Roman" w:hAnsi="Times New Roman"/>
+                <w:sz w:val="16"/>
+                <w:szCs w:val="16"/>
+              </w:rPr>
+              <w:t xml:space="preserve"> IN </w:t>
+            </w:r>
+            <w:proofErr w:type="spellStart"/>
+            <w:r>
+              <w:rPr>
+                <w:rFonts w:ascii="Times New Roman" w:hAnsi="Times New Roman"/>
+                <w:sz w:val="16"/>
+                <w:szCs w:val="16"/>
+              </w:rPr>
+              <w:t>auditItems</w:t>
+            </w:r>
+            <w:proofErr w:type="spellEnd"/>
+            <w:r>
+              <w:rPr>
+                <w:rFonts w:ascii="Times New Roman" w:hAnsi="Times New Roman"/>
+                <w:sz w:val="16"/>
+                <w:szCs w:val="16"/>
+              </w:rPr>
+              <w:t>+++</w:t>
             </w:r>
           </w:p>
         </w:tc>
         <w:tc>
           <w:tcPr>
-            <w:tcW w:w="1933" w:type="pct"/>
-            <w:vAlign w:val="center"/>
+            <w:tcW w:w="1386" w:type="pct"/>
           </w:tcPr>
           <w:p>
             <w:pPr>
@@ -502,7 +573,23 @@
         </w:tc>
         <w:tc>
           <w:tcPr>
-            <w:tcW w:w="1577" w:type="pct"/>
+            <w:tcW w:w="1386" w:type="pct"/>
+            <w:vAlign w:val="center"/>
+          </w:tcPr>
+          <w:p>
+            <w:pPr>
+              <w:spacing w:after="0" w:line="240" w:lineRule="auto"/>
+              <w:rPr>
+                <w:rFonts w:ascii="Times New Roman" w:hAnsi="Times New Roman"/>
+                <w:sz w:val="16"/>
+                <w:szCs w:val="16"/>
+              </w:rPr>
+            </w:pPr>
+          </w:p>
+        </w:tc>
+        <w:tc>
+          <w:tcPr>
+            <w:tcW w:w="1163" w:type="pct"/>
             <w:vAlign w:val="center"/>
           </w:tcPr>
           <w:p>
@@ -518,25 +605,9 @@
         </w:tc>
       </w:tr>
       <w:tr>
-        <w:tblPrEx>
-          <w:tblBorders>
-            <w:top w:val="single" w:color="auto" w:sz="4" w:space="0"/>
-            <w:left w:val="single" w:color="auto" w:sz="4" w:space="0"/>
-            <w:bottom w:val="single" w:color="auto" w:sz="4" w:space="0"/>
-            <w:right w:val="single" w:color="auto" w:sz="4" w:space="0"/>
-            <w:insideH w:val="single" w:color="auto" w:sz="4" w:space="0"/>
-            <w:insideV w:val="single" w:color="auto" w:sz="4" w:space="0"/>
-          </w:tblBorders>
-          <w:tblCellMar>
-            <w:top w:w="0" w:type="dxa"/>
-            <w:left w:w="108" w:type="dxa"/>
-            <w:bottom w:w="0" w:type="dxa"/>
-            <w:right w:w="108" w:type="dxa"/>
-          </w:tblCellMar>
-        </w:tblPrEx>
         <w:tc>
           <w:tcPr>
-            <w:tcW w:w="1490" w:type="pct"/>
+            <w:tcW w:w="1065" w:type="pct"/>
             <w:vAlign w:val="center"/>
           </w:tcPr>
           <w:p>
@@ -558,6 +629,7 @@
               </w:rPr>
               <w:t>+++=$</w:t>
             </w:r>
+            <w:proofErr w:type="spellStart"/>
             <w:r>
               <w:rPr>
                 <w:rFonts w:ascii="Times New Roman" w:hAnsi="Times New Roman"/>
@@ -566,14 +638,35 @@
               </w:rPr>
               <w:t>auditItem</w:t>
             </w:r>
-            <w:r>
-              <w:rPr>
-                <w:rFonts w:ascii="Times New Roman" w:hAnsi="Times New Roman"/>
-                <w:sz w:val="16"/>
-                <w:szCs w:val="16"/>
-                <w:lang w:val="en-US"/>
-              </w:rPr>
-              <w:t>.accion+++</w:t>
+            <w:proofErr w:type="spellEnd"/>
+            <w:r>
+              <w:rPr>
+                <w:rFonts w:ascii="Times New Roman" w:hAnsi="Times New Roman"/>
+                <w:sz w:val="16"/>
+                <w:szCs w:val="16"/>
+                <w:lang w:val="en-US"/>
+              </w:rPr>
+              <w:t>.</w:t>
+            </w:r>
+            <w:proofErr w:type="spellStart"/>
+            <w:r>
+              <w:rPr>
+                <w:rFonts w:ascii="Times New Roman" w:hAnsi="Times New Roman"/>
+                <w:sz w:val="16"/>
+                <w:szCs w:val="16"/>
+                <w:lang w:val="en-US"/>
+              </w:rPr>
+              <w:t>accion_corta</w:t>
+            </w:r>
+            <w:proofErr w:type="spellEnd"/>
+            <w:r>
+              <w:rPr>
+                <w:rFonts w:ascii="Times New Roman" w:hAnsi="Times New Roman"/>
+                <w:sz w:val="16"/>
+                <w:szCs w:val="16"/>
+                <w:lang w:val="en-US"/>
+              </w:rPr>
+              <w:t>+++</w:t>
             </w:r>
           </w:p>
           <w:p>
@@ -589,8 +682,7 @@
         </w:tc>
         <w:tc>
           <w:tcPr>
-            <w:tcW w:w="1933" w:type="pct"/>
-            <w:vAlign w:val="center"/>
+            <w:tcW w:w="1386" w:type="pct"/>
           </w:tcPr>
           <w:p>
             <w:pPr>
@@ -611,6 +703,7 @@
               </w:rPr>
               <w:t>+++=$</w:t>
             </w:r>
+            <w:proofErr w:type="spellStart"/>
             <w:r>
               <w:rPr>
                 <w:rFonts w:ascii="Times New Roman" w:hAnsi="Times New Roman"/>
@@ -619,30 +712,52 @@
               </w:rPr>
               <w:t>auditItem</w:t>
             </w:r>
-            <w:r>
-              <w:rPr>
-                <w:rFonts w:ascii="Times New Roman" w:hAnsi="Times New Roman"/>
-                <w:sz w:val="16"/>
-                <w:szCs w:val="16"/>
-                <w:lang w:val="en-US"/>
-              </w:rPr>
-              <w:t>.fecha_realizado+++</w:t>
-            </w:r>
-          </w:p>
-          <w:p>
-            <w:pPr>
-              <w:spacing w:after="0" w:line="240" w:lineRule="auto"/>
-              <w:rPr>
-                <w:rFonts w:ascii="Times New Roman" w:hAnsi="Times New Roman"/>
-                <w:sz w:val="16"/>
-                <w:szCs w:val="16"/>
+            <w:proofErr w:type="spellEnd"/>
+            <w:r>
+              <w:rPr>
+                <w:rFonts w:ascii="Times New Roman" w:hAnsi="Times New Roman"/>
+                <w:sz w:val="16"/>
+                <w:szCs w:val="16"/>
+                <w:lang w:val="en-US"/>
+              </w:rPr>
+              <w:t>.</w:t>
+            </w:r>
+            <w:proofErr w:type="spellStart"/>
+            <w:r>
+              <w:rPr>
+                <w:rFonts w:ascii="Times New Roman" w:hAnsi="Times New Roman"/>
+                <w:sz w:val="16"/>
+                <w:szCs w:val="16"/>
+                <w:lang w:val="en-US"/>
+              </w:rPr>
+              <w:t>accion</w:t>
+            </w:r>
+            <w:proofErr w:type="spellEnd"/>
+            <w:r>
+              <w:rPr>
+                <w:rFonts w:ascii="Times New Roman" w:hAnsi="Times New Roman"/>
+                <w:sz w:val="16"/>
+                <w:szCs w:val="16"/>
+                <w:lang w:val="en-US"/>
+              </w:rPr>
+              <w:t>+++</w:t>
+            </w:r>
+          </w:p>
+          <w:p>
+            <w:pPr>
+              <w:spacing w:after="0" w:line="240" w:lineRule="auto"/>
+              <w:rPr>
+                <w:rFonts w:ascii="Times New Roman" w:hAnsi="Times New Roman"/>
+                <w:sz w:val="16"/>
+                <w:szCs w:val="16"/>
+                <w:lang w:val="en-US"/>
               </w:rPr>
             </w:pPr>
           </w:p>
         </w:tc>
         <w:tc>
           <w:tcPr>
-            <w:tcW w:w="1577" w:type="pct"/>
+            <w:tcW w:w="1386" w:type="pct"/>
             <w:vAlign w:val="center"/>
           </w:tcPr>
           <w:p>
@@ -664,6 +779,7 @@
               </w:rPr>
               <w:t>+++=$</w:t>
             </w:r>
+            <w:proofErr w:type="spellStart"/>
             <w:r>
               <w:rPr>
                 <w:rFonts w:ascii="Times New Roman" w:hAnsi="Times New Roman"/>
@@ -672,14 +788,110 @@
               </w:rPr>
               <w:t>auditItem</w:t>
             </w:r>
-            <w:r>
-              <w:rPr>
-                <w:rFonts w:ascii="Times New Roman" w:hAnsi="Times New Roman"/>
-                <w:sz w:val="16"/>
-                <w:szCs w:val="16"/>
-                <w:lang w:val="en-US"/>
-              </w:rPr>
-              <w:t>.usuario.nombre+++</w:t>
+            <w:proofErr w:type="spellEnd"/>
+            <w:r>
+              <w:rPr>
+                <w:rFonts w:ascii="Times New Roman" w:hAnsi="Times New Roman"/>
+                <w:sz w:val="16"/>
+                <w:szCs w:val="16"/>
+                <w:lang w:val="en-US"/>
+              </w:rPr>
+              <w:t>.</w:t>
+            </w:r>
+            <w:proofErr w:type="spellStart"/>
+            <w:r>
+              <w:rPr>
+                <w:rFonts w:ascii="Times New Roman" w:hAnsi="Times New Roman"/>
+                <w:sz w:val="16"/>
+                <w:szCs w:val="16"/>
+                <w:lang w:val="en-US"/>
+              </w:rPr>
+              <w:t>fecha_realizado</w:t>
+            </w:r>
+            <w:proofErr w:type="spellEnd"/>
+            <w:r>
+              <w:rPr>
+                <w:rFonts w:ascii="Times New Roman" w:hAnsi="Times New Roman"/>
+                <w:sz w:val="16"/>
+                <w:szCs w:val="16"/>
+                <w:lang w:val="en-US"/>
+              </w:rPr>
+              <w:t>+++</w:t>
+            </w:r>
+          </w:p>
+          <w:p>
+            <w:pPr>
+              <w:spacing w:after="0" w:line="240" w:lineRule="auto"/>
+              <w:rPr>
+                <w:rFonts w:ascii="Times New Roman" w:hAnsi="Times New Roman"/>
+                <w:sz w:val="16"/>
+                <w:szCs w:val="16"/>
+              </w:rPr>
+            </w:pPr>
+          </w:p>
+        </w:tc>
+        <w:tc>
+          <w:tcPr>
+            <w:tcW w:w="1163" w:type="pct"/>
+            <w:vAlign w:val="center"/>
+          </w:tcPr>
+          <w:p>
+            <w:pPr>
+              <w:spacing w:after="0" w:line="240" w:lineRule="auto"/>
+              <w:rPr>
+                <w:rFonts w:ascii="Times New Roman" w:hAnsi="Times New Roman"/>
+                <w:sz w:val="16"/>
+                <w:szCs w:val="16"/>
+                <w:lang w:val="en-US"/>
+              </w:rPr>
+            </w:pPr>
+            <w:r>
+              <w:rPr>
+                <w:rFonts w:ascii="Times New Roman" w:hAnsi="Times New Roman"/>
+                <w:sz w:val="16"/>
+                <w:szCs w:val="16"/>
+                <w:lang w:val="en-US"/>
+              </w:rPr>
+              <w:t>+++=$</w:t>
+            </w:r>
+            <w:proofErr w:type="spellStart"/>
+            <w:r>
+              <w:rPr>
+                <w:rFonts w:ascii="Times New Roman" w:hAnsi="Times New Roman"/>
+                <w:sz w:val="16"/>
+                <w:szCs w:val="16"/>
+              </w:rPr>
+              <w:t>auditItem</w:t>
+            </w:r>
+            <w:proofErr w:type="spellEnd"/>
+            <w:r>
+              <w:rPr>
+                <w:rFonts w:ascii="Times New Roman" w:hAnsi="Times New Roman"/>
+                <w:sz w:val="16"/>
+                <w:szCs w:val="16"/>
+                <w:lang w:val="en-US"/>
+              </w:rPr>
+              <w:t>.</w:t>
+            </w:r>
+            <w:proofErr w:type="spellStart"/>
+            <w:r>
+              <w:rPr>
+                <w:rFonts w:ascii="Times New Roman" w:hAnsi="Times New Roman"/>
+                <w:sz w:val="16"/>
+                <w:szCs w:val="16"/>
+                <w:lang w:val="en-US"/>
+              </w:rPr>
+              <w:t>usuario.nombre</w:t>
+            </w:r>
+            <w:proofErr w:type="spellEnd"/>
+            <w:r>
+              <w:rPr>
+                <w:rFonts w:ascii="Times New Roman" w:hAnsi="Times New Roman"/>
+                <w:sz w:val="16"/>
+                <w:szCs w:val="16"/>
+                <w:lang w:val="en-US"/>
+              </w:rPr>
+              <w:t>+++</w:t>
             </w:r>
           </w:p>
           <w:p>
@@ -696,25 +908,9 @@
         </w:tc>
       </w:tr>
       <w:tr>
-        <w:tblPrEx>
-          <w:tblBorders>
-            <w:top w:val="single" w:color="auto" w:sz="4" w:space="0"/>
-            <w:left w:val="single" w:color="auto" w:sz="4" w:space="0"/>
-            <w:bottom w:val="single" w:color="auto" w:sz="4" w:space="0"/>
-            <w:right w:val="single" w:color="auto" w:sz="4" w:space="0"/>
-            <w:insideH w:val="single" w:color="auto" w:sz="4" w:space="0"/>
-            <w:insideV w:val="single" w:color="auto" w:sz="4" w:space="0"/>
-          </w:tblBorders>
-          <w:tblCellMar>
-            <w:top w:w="0" w:type="dxa"/>
-            <w:left w:w="108" w:type="dxa"/>
-            <w:bottom w:w="0" w:type="dxa"/>
-            <w:right w:w="108" w:type="dxa"/>
-          </w:tblCellMar>
-        </w:tblPrEx>
         <w:tc>
           <w:tcPr>
-            <w:tcW w:w="1490" w:type="pct"/>
+            <w:tcW w:w="1065" w:type="pct"/>
             <w:vAlign w:val="center"/>
           </w:tcPr>
           <w:p>
@@ -735,13 +931,23 @@
               </w:rPr>
               <w:t xml:space="preserve">+++ END-FOR </w:t>
             </w:r>
-            <w:r>
-              <w:rPr>
-                <w:rFonts w:ascii="Times New Roman" w:hAnsi="Times New Roman"/>
-                <w:sz w:val="16"/>
-                <w:szCs w:val="16"/>
-              </w:rPr>
-              <w:t xml:space="preserve">auditItem </w:t>
+            <w:proofErr w:type="spellStart"/>
+            <w:r>
+              <w:rPr>
+                <w:rFonts w:ascii="Times New Roman" w:hAnsi="Times New Roman"/>
+                <w:sz w:val="16"/>
+                <w:szCs w:val="16"/>
+              </w:rPr>
+              <w:t>auditItem</w:t>
+            </w:r>
+            <w:proofErr w:type="spellEnd"/>
+            <w:r>
+              <w:rPr>
+                <w:rFonts w:ascii="Times New Roman" w:hAnsi="Times New Roman"/>
+                <w:sz w:val="16"/>
+                <w:szCs w:val="16"/>
+              </w:rPr>
+              <w:t xml:space="preserve"> </w:t>
             </w:r>
             <w:r>
               <w:rPr>
@@ -756,8 +962,7 @@
         </w:tc>
         <w:tc>
           <w:tcPr>
-            <w:tcW w:w="1933" w:type="pct"/>
-            <w:vAlign w:val="center"/>
+            <w:tcW w:w="1386" w:type="pct"/>
           </w:tcPr>
           <w:p>
             <w:pPr>
@@ -772,7 +977,23 @@
         </w:tc>
         <w:tc>
           <w:tcPr>
-            <w:tcW w:w="1577" w:type="pct"/>
+            <w:tcW w:w="1386" w:type="pct"/>
+            <w:vAlign w:val="center"/>
+          </w:tcPr>
+          <w:p>
+            <w:pPr>
+              <w:spacing w:after="0" w:line="240" w:lineRule="auto"/>
+              <w:rPr>
+                <w:rFonts w:ascii="Times New Roman" w:hAnsi="Times New Roman"/>
+                <w:sz w:val="16"/>
+                <w:szCs w:val="16"/>
+              </w:rPr>
+            </w:pPr>
+          </w:p>
+        </w:tc>
+        <w:tc>
+          <w:tcPr>
+            <w:tcW w:w="1163" w:type="pct"/>
             <w:vAlign w:val="center"/>
           </w:tcPr>
           <w:p>
@@ -800,19 +1021,19 @@
       </w:pPr>
     </w:p>
     <w:sectPr>
-      <w:footerReference r:id="rId5" w:type="default"/>
+      <w:footerReference w:type="default" r:id="rId8"/>
       <w:pgSz w:w="12240" w:h="15840"/>
       <w:pgMar w:top="425" w:right="567" w:bottom="425" w:left="567" w:header="709" w:footer="709" w:gutter="0"/>
-      <w:cols w:space="720" w:num="1"/>
-      <w:docGrid w:linePitch="360" w:charSpace="0"/>
+      <w:cols w:space="720"/>
+      <w:docGrid w:linePitch="360"/>
     </w:sectPr>
   </w:body>
 </w:document>
 </file>
 
 <file path=word/endnotes.xml><?xml version="1.0" encoding="utf-8"?>
-<w:endnotes xmlns:wpc="http://schemas.microsoft.com/office/word/2010/wordprocessingCanvas" xmlns:mc="http://schemas.openxmlformats.org/markup-compatibility/2006" xmlns:o="urn:schemas-microsoft-com:office:office" xmlns:r="http://schemas.openxmlformats.org/officeDocument/2006/relationships" xmlns:m="http://schemas.openxmlformats.org/officeDocument/2006/math" xmlns:v="urn:schemas-microsoft-com:vml" xmlns:wp14="http://schemas.microsoft.com/office/word/2010/wordprocessingDrawing" xmlns:wp="http://schemas.openxmlformats.org/drawingml/2006/wordprocessingDrawing" xmlns:w="http://schemas.openxmlformats.org/wordprocessingml/2006/main" xmlns:w14="http://schemas.microsoft.com/office/word/2010/wordml" xmlns:w15="http://schemas.microsoft.com/office/word/2012/wordml" xmlns:w10="urn:schemas-microsoft-com:office:word" xmlns:wpg="http://schemas.microsoft.com/office/word/2010/wordprocessingGroup" xmlns:wpi="http://schemas.microsoft.com/office/word/2010/wordprocessingInk" xmlns:wne="http://schemas.microsoft.com/office/word/2006/wordml" xmlns:wps="http://schemas.microsoft.com/office/word/2010/wordprocessingShape" xmlns:wpsCustomData="http://www.wps.cn/officeDocument/2013/wpsCustomData" mc:Ignorable="w14 w15 wp14">
-  <w:endnote w:type="separator" w:id="0">
+<w:endnotes xmlns:wpc="http://schemas.microsoft.com/office/word/2010/wordprocessingCanvas" xmlns:cx="http://schemas.microsoft.com/office/drawing/2014/chartex" xmlns:cx1="http://schemas.microsoft.com/office/drawing/2015/9/8/chartex" xmlns:cx2="http://schemas.microsoft.com/office/drawing/2015/10/21/chartex" xmlns:cx3="http://schemas.microsoft.com/office/drawing/2016/5/9/chartex" xmlns:cx4="http://schemas.microsoft.com/office/drawing/2016/5/10/chartex" xmlns:cx5="http://schemas.microsoft.com/office/drawing/2016/5/11/chartex" xmlns:cx6="http://schemas.microsoft.com/office/drawing/2016/5/12/chartex" xmlns:cx7="http://schemas.microsoft.com/office/drawing/2016/5/13/chartex" xmlns:cx8="http://schemas.microsoft.com/office/drawing/2016/5/14/chartex" xmlns:mc="http://schemas.openxmlformats.org/markup-compatibility/2006" xmlns:aink="http://schemas.microsoft.com/office/drawing/2016/ink" xmlns:am3d="http://schemas.microsoft.com/office/drawing/2017/model3d" xmlns:o="urn:schemas-microsoft-com:office:office" xmlns:r="http://schemas.openxmlformats.org/officeDocument/2006/relationships" xmlns:m="http://schemas.openxmlformats.org/officeDocument/2006/math" xmlns:v="urn:schemas-microsoft-com:vml" xmlns:wp14="http://schemas.microsoft.com/office/word/2010/wordprocessingDrawing" xmlns:wp="http://schemas.openxmlformats.org/drawingml/2006/wordprocessingDrawing" xmlns:w10="urn:schemas-microsoft-com:office:word" xmlns:w="http://schemas.openxmlformats.org/wordprocessingml/2006/main" xmlns:w14="http://schemas.microsoft.com/office/word/2010/wordml" xmlns:w15="http://schemas.microsoft.com/office/word/2012/wordml" xmlns:w16cex="http://schemas.microsoft.com/office/word/2018/wordml/cex" xmlns:w16cid="http://schemas.microsoft.com/office/word/2016/wordml/cid" xmlns:w16="http://schemas.microsoft.com/office/word/2018/wordml" xmlns:w16sdtdh="http://schemas.microsoft.com/office/word/2020/wordml/sdtdatahash" xmlns:w16se="http://schemas.microsoft.com/office/word/2015/wordml/symex" xmlns:wpg="http://schemas.microsoft.com/office/word/2010/wordprocessingGroup" xmlns:wpi="http://schemas.microsoft.com/office/word/2010/wordprocessingInk" xmlns:wne="http://schemas.microsoft.com/office/word/2006/wordml" xmlns:wps="http://schemas.microsoft.com/office/word/2010/wordprocessingShape" mc:Ignorable="w14 w15 w16se w16cid w16 w16cex w16sdtdh wp14">
+  <w:endnote w:type="separator" w:id="-1">
     <w:p>
       <w:pPr>
         <w:spacing w:line="240" w:lineRule="auto"/>
@@ -822,7 +1043,7 @@
       </w:r>
     </w:p>
   </w:endnote>
-  <w:endnote w:type="continuationSeparator" w:id="1">
+  <w:endnote w:type="continuationSeparator" w:id="0">
     <w:p>
       <w:pPr>
         <w:spacing w:line="240" w:lineRule="auto"/>
@@ -836,36 +1057,36 @@
 </file>
 
 <file path=word/footer1.xml><?xml version="1.0" encoding="utf-8"?>
-<w:ftr xmlns:wpc="http://schemas.microsoft.com/office/word/2010/wordprocessingCanvas" xmlns:mc="http://schemas.openxmlformats.org/markup-compatibility/2006" xmlns:o="urn:schemas-microsoft-com:office:office" xmlns:r="http://schemas.openxmlformats.org/officeDocument/2006/relationships" xmlns:m="http://schemas.openxmlformats.org/officeDocument/2006/math" xmlns:v="urn:schemas-microsoft-com:vml" xmlns:wp14="http://schemas.microsoft.com/office/word/2010/wordprocessingDrawing" xmlns:wp="http://schemas.openxmlformats.org/drawingml/2006/wordprocessingDrawing" xmlns:w10="urn:schemas-microsoft-com:office:word" xmlns:w="http://schemas.openxmlformats.org/wordprocessingml/2006/main" xmlns:w14="http://schemas.microsoft.com/office/word/2010/wordml" xmlns:w15="http://schemas.microsoft.com/office/word/2012/wordml" xmlns:wpg="http://schemas.microsoft.com/office/word/2010/wordprocessingGroup" xmlns:wpi="http://schemas.microsoft.com/office/word/2010/wordprocessingInk" xmlns:wne="http://schemas.microsoft.com/office/word/2006/wordml" xmlns:wps="http://schemas.microsoft.com/office/word/2010/wordprocessingShape" xmlns:wpsCustomData="http://www.wps.cn/officeDocument/2013/wpsCustomData" mc:Ignorable="w14 w15 wp14">
+<w:ftr xmlns:wpc="http://schemas.microsoft.com/office/word/2010/wordprocessingCanvas" xmlns:cx="http://schemas.microsoft.com/office/drawing/2014/chartex" xmlns:cx1="http://schemas.microsoft.com/office/drawing/2015/9/8/chartex" xmlns:cx2="http://schemas.microsoft.com/office/drawing/2015/10/21/chartex" xmlns:cx3="http://schemas.microsoft.com/office/drawing/2016/5/9/chartex" xmlns:cx4="http://schemas.microsoft.com/office/drawing/2016/5/10/chartex" xmlns:cx5="http://schemas.microsoft.com/office/drawing/2016/5/11/chartex" xmlns:cx6="http://schemas.microsoft.com/office/drawing/2016/5/12/chartex" xmlns:cx7="http://schemas.microsoft.com/office/drawing/2016/5/13/chartex" xmlns:cx8="http://schemas.microsoft.com/office/drawing/2016/5/14/chartex" xmlns:mc="http://schemas.openxmlformats.org/markup-compatibility/2006" xmlns:aink="http://schemas.microsoft.com/office/drawing/2016/ink" xmlns:am3d="http://schemas.microsoft.com/office/drawing/2017/model3d" xmlns:o="urn:schemas-microsoft-com:office:office" xmlns:r="http://schemas.openxmlformats.org/officeDocument/2006/relationships" xmlns:m="http://schemas.openxmlformats.org/officeDocument/2006/math" xmlns:v="urn:schemas-microsoft-com:vml" xmlns:wp14="http://schemas.microsoft.com/office/word/2010/wordprocessingDrawing" xmlns:wp="http://schemas.openxmlformats.org/drawingml/2006/wordprocessingDrawing" xmlns:w10="urn:schemas-microsoft-com:office:word" xmlns:w="http://schemas.openxmlformats.org/wordprocessingml/2006/main" xmlns:w14="http://schemas.microsoft.com/office/word/2010/wordml" xmlns:w15="http://schemas.microsoft.com/office/word/2012/wordml" xmlns:w16cex="http://schemas.microsoft.com/office/word/2018/wordml/cex" xmlns:w16cid="http://schemas.microsoft.com/office/word/2016/wordml/cid" xmlns:w16="http://schemas.microsoft.com/office/word/2018/wordml" xmlns:w16sdtdh="http://schemas.microsoft.com/office/word/2020/wordml/sdtdatahash" xmlns:w16se="http://schemas.microsoft.com/office/word/2015/wordml/symex" xmlns:wpg="http://schemas.microsoft.com/office/word/2010/wordprocessingGroup" xmlns:wpi="http://schemas.microsoft.com/office/word/2010/wordprocessingInk" xmlns:wne="http://schemas.microsoft.com/office/word/2006/wordml" xmlns:wps="http://schemas.microsoft.com/office/word/2010/wordprocessingShape" mc:Ignorable="w14 w15 w16se w16cid w16 w16cex w16sdtdh wp14">
   <w:p>
     <w:pPr>
-      <w:pStyle w:val="5"/>
+      <w:pStyle w:val="Piedepgina"/>
     </w:pPr>
   </w:p>
   <w:p>
     <w:pPr>
-      <w:pStyle w:val="5"/>
+      <w:pStyle w:val="Piedepgina"/>
     </w:pPr>
   </w:p>
 </w:ftr>
 </file>
 
 <file path=word/footnotes.xml><?xml version="1.0" encoding="utf-8"?>
-<w:footnotes xmlns:wpc="http://schemas.microsoft.com/office/word/2010/wordprocessingCanvas" xmlns:mc="http://schemas.openxmlformats.org/markup-compatibility/2006" xmlns:o="urn:schemas-microsoft-com:office:office" xmlns:r="http://schemas.openxmlformats.org/officeDocument/2006/relationships" xmlns:m="http://schemas.openxmlformats.org/officeDocument/2006/math" xmlns:v="urn:schemas-microsoft-com:vml" xmlns:wp14="http://schemas.microsoft.com/office/word/2010/wordprocessingDrawing" xmlns:wp="http://schemas.openxmlformats.org/drawingml/2006/wordprocessingDrawing" xmlns:w="http://schemas.openxmlformats.org/wordprocessingml/2006/main" xmlns:w14="http://schemas.microsoft.com/office/word/2010/wordml" xmlns:w15="http://schemas.microsoft.com/office/word/2012/wordml" xmlns:w10="urn:schemas-microsoft-com:office:word" xmlns:wpg="http://schemas.microsoft.com/office/word/2010/wordprocessingGroup" xmlns:wpi="http://schemas.microsoft.com/office/word/2010/wordprocessingInk" xmlns:wne="http://schemas.microsoft.com/office/word/2006/wordml" xmlns:wps="http://schemas.microsoft.com/office/word/2010/wordprocessingShape" xmlns:wpsCustomData="http://www.wps.cn/officeDocument/2013/wpsCustomData" mc:Ignorable="w14 w15 wp14">
-  <w:footnote w:type="separator" w:id="0">
+<w:footnotes xmlns:wpc="http://schemas.microsoft.com/office/word/2010/wordprocessingCanvas" xmlns:cx="http://schemas.microsoft.com/office/drawing/2014/chartex" xmlns:cx1="http://schemas.microsoft.com/office/drawing/2015/9/8/chartex" xmlns:cx2="http://schemas.microsoft.com/office/drawing/2015/10/21/chartex" xmlns:cx3="http://schemas.microsoft.com/office/drawing/2016/5/9/chartex" xmlns:cx4="http://schemas.microsoft.com/office/drawing/2016/5/10/chartex" xmlns:cx5="http://schemas.microsoft.com/office/drawing/2016/5/11/chartex" xmlns:cx6="http://schemas.microsoft.com/office/drawing/2016/5/12/chartex" xmlns:cx7="http://schemas.microsoft.com/office/drawing/2016/5/13/chartex" xmlns:cx8="http://schemas.microsoft.com/office/drawing/2016/5/14/chartex" xmlns:mc="http://schemas.openxmlformats.org/markup-compatibility/2006" xmlns:aink="http://schemas.microsoft.com/office/drawing/2016/ink" xmlns:am3d="http://schemas.microsoft.com/office/drawing/2017/model3d" xmlns:o="urn:schemas-microsoft-com:office:office" xmlns:r="http://schemas.openxmlformats.org/officeDocument/2006/relationships" xmlns:m="http://schemas.openxmlformats.org/officeDocument/2006/math" xmlns:v="urn:schemas-microsoft-com:vml" xmlns:wp14="http://schemas.microsoft.com/office/word/2010/wordprocessingDrawing" xmlns:wp="http://schemas.openxmlformats.org/drawingml/2006/wordprocessingDrawing" xmlns:w10="urn:schemas-microsoft-com:office:word" xmlns:w="http://schemas.openxmlformats.org/wordprocessingml/2006/main" xmlns:w14="http://schemas.microsoft.com/office/word/2010/wordml" xmlns:w15="http://schemas.microsoft.com/office/word/2012/wordml" xmlns:w16cex="http://schemas.microsoft.com/office/word/2018/wordml/cex" xmlns:w16cid="http://schemas.microsoft.com/office/word/2016/wordml/cid" xmlns:w16="http://schemas.microsoft.com/office/word/2018/wordml" xmlns:w16sdtdh="http://schemas.microsoft.com/office/word/2020/wordml/sdtdatahash" xmlns:w16se="http://schemas.microsoft.com/office/word/2015/wordml/symex" xmlns:wpg="http://schemas.microsoft.com/office/word/2010/wordprocessingGroup" xmlns:wpi="http://schemas.microsoft.com/office/word/2010/wordprocessingInk" xmlns:wne="http://schemas.microsoft.com/office/word/2006/wordml" xmlns:wps="http://schemas.microsoft.com/office/word/2010/wordprocessingShape" mc:Ignorable="w14 w15 w16se w16cid w16 w16cex w16sdtdh wp14">
+  <w:footnote w:type="separator" w:id="-1">
     <w:p>
       <w:pPr>
-        <w:spacing w:before="0" w:after="0" w:line="276" w:lineRule="auto"/>
+        <w:spacing w:after="0"/>
       </w:pPr>
       <w:r>
         <w:separator/>
       </w:r>
     </w:p>
   </w:footnote>
-  <w:footnote w:type="continuationSeparator" w:id="1">
+  <w:footnote w:type="continuationSeparator" w:id="0">
     <w:p>
       <w:pPr>
-        <w:spacing w:before="0" w:after="0" w:line="276" w:lineRule="auto"/>
+        <w:spacing w:after="0"/>
       </w:pPr>
       <w:r>
         <w:continuationSeparator/>
@@ -876,193 +1097,417 @@
 </file>
 
 <file path=word/styles.xml><?xml version="1.0" encoding="utf-8"?>
-<w:styles xmlns:mc="http://schemas.openxmlformats.org/markup-compatibility/2006" xmlns:o="urn:schemas-microsoft-com:office:office" xmlns:r="http://schemas.openxmlformats.org/officeDocument/2006/relationships" xmlns:m="http://schemas.openxmlformats.org/officeDocument/2006/math" xmlns:v="urn:schemas-microsoft-com:vml" xmlns:w="http://schemas.openxmlformats.org/wordprocessingml/2006/main" xmlns:w14="http://schemas.microsoft.com/office/word/2010/wordml" xmlns:w10="urn:schemas-microsoft-com:office:word" xmlns:sl="http://schemas.openxmlformats.org/schemaLibrary/2006/main" xmlns:wpsCustomData="http://www.wps.cn/officeDocument/2013/wpsCustomData" mc:Ignorable="w14">
+<w:styles xmlns:mc="http://schemas.openxmlformats.org/markup-compatibility/2006" xmlns:r="http://schemas.openxmlformats.org/officeDocument/2006/relationships" xmlns:w="http://schemas.openxmlformats.org/wordprocessingml/2006/main" xmlns:w14="http://schemas.microsoft.com/office/word/2010/wordml" xmlns:w15="http://schemas.microsoft.com/office/word/2012/wordml" xmlns:w16cex="http://schemas.microsoft.com/office/word/2018/wordml/cex" xmlns:w16cid="http://schemas.microsoft.com/office/word/2016/wordml/cid" xmlns:w16="http://schemas.microsoft.com/office/word/2018/wordml" xmlns:w16sdtdh="http://schemas.microsoft.com/office/word/2020/wordml/sdtdatahash" xmlns:w16se="http://schemas.microsoft.com/office/word/2015/wordml/symex" mc:Ignorable="w14 w15 w16se w16cid w16 w16cex w16sdtdh">
   <w:docDefaults>
     <w:rPrDefault>
       <w:rPr>
-        <w:rFonts w:asciiTheme="minorHAnsi" w:hAnsiTheme="minorHAnsi" w:eastAsiaTheme="minorEastAsia" w:cstheme="minorBidi"/>
+        <w:rFonts w:asciiTheme="minorHAnsi" w:eastAsiaTheme="minorEastAsia" w:hAnsiTheme="minorHAnsi" w:cstheme="minorBidi"/>
+        <w:lang w:val="en-US" w:eastAsia="en-US" w:bidi="ar-SA"/>
       </w:rPr>
     </w:rPrDefault>
     <w:pPrDefault/>
   </w:docDefaults>
-  <w:latentStyles w:count="260" w:defQFormat="0" w:defUnhideWhenUsed="1" w:defSemiHidden="1" w:defUIPriority="99" w:defLockedState="0">
-    <w:lsdException w:qFormat="1" w:unhideWhenUsed="0" w:uiPriority="0" w:semiHidden="0" w:name="Normal"/>
-    <w:lsdException w:qFormat="1" w:unhideWhenUsed="0" w:uiPriority="9" w:semiHidden="0" w:name="heading 1"/>
-    <w:lsdException w:qFormat="1" w:uiPriority="9" w:name="heading 2"/>
-    <w:lsdException w:qFormat="1" w:uiPriority="9" w:name="heading 3"/>
-    <w:lsdException w:qFormat="1" w:uiPriority="9" w:name="heading 4"/>
-    <w:lsdException w:qFormat="1" w:uiPriority="9" w:name="heading 5"/>
-    <w:lsdException w:qFormat="1" w:uiPriority="9" w:name="heading 6"/>
-    <w:lsdException w:qFormat="1" w:uiPriority="9" w:name="heading 7"/>
-    <w:lsdException w:qFormat="1" w:uiPriority="9" w:name="heading 8"/>
-    <w:lsdException w:qFormat="1" w:uiPriority="9" w:name="heading 9"/>
-    <w:lsdException w:uiPriority="99" w:name="index 1"/>
-    <w:lsdException w:uiPriority="99" w:name="index 2"/>
-    <w:lsdException w:uiPriority="99" w:name="index 3"/>
-    <w:lsdException w:uiPriority="99" w:name="index 4"/>
-    <w:lsdException w:uiPriority="99" w:name="index 5"/>
-    <w:lsdException w:uiPriority="99" w:name="index 6"/>
-    <w:lsdException w:uiPriority="99" w:name="index 7"/>
-    <w:lsdException w:uiPriority="99" w:name="index 8"/>
-    <w:lsdException w:uiPriority="99" w:name="index 9"/>
-    <w:lsdException w:uiPriority="39" w:name="toc 1"/>
-    <w:lsdException w:uiPriority="39" w:name="toc 2"/>
-    <w:lsdException w:uiPriority="39" w:name="toc 3"/>
-    <w:lsdException w:uiPriority="39" w:name="toc 4"/>
-    <w:lsdException w:uiPriority="39" w:name="toc 5"/>
-    <w:lsdException w:uiPriority="39" w:name="toc 6"/>
-    <w:lsdException w:uiPriority="39" w:name="toc 7"/>
-    <w:lsdException w:uiPriority="39" w:name="toc 8"/>
-    <w:lsdException w:uiPriority="39" w:name="toc 9"/>
-    <w:lsdException w:uiPriority="99" w:name="Normal Indent"/>
-    <w:lsdException w:uiPriority="99" w:name="footnote text"/>
-    <w:lsdException w:uiPriority="99" w:name="annotation text"/>
-    <w:lsdException w:qFormat="1" w:uiPriority="99" w:semiHidden="0" w:name="header"/>
-    <w:lsdException w:qFormat="1" w:uiPriority="99" w:semiHidden="0" w:name="footer"/>
-    <w:lsdException w:uiPriority="99" w:name="index heading"/>
-    <w:lsdException w:qFormat="1" w:uiPriority="35" w:name="caption"/>
-    <w:lsdException w:uiPriority="99" w:name="table of figures"/>
-    <w:lsdException w:uiPriority="99" w:name="envelope address"/>
-    <w:lsdException w:uiPriority="99" w:name="envelope return"/>
-    <w:lsdException w:uiPriority="99" w:name="footnote reference"/>
-    <w:lsdException w:uiPriority="99" w:name="annotation reference"/>
-    <w:lsdException w:uiPriority="99" w:name="line number"/>
-    <w:lsdException w:uiPriority="99" w:name="page number"/>
-    <w:lsdException w:uiPriority="99" w:name="endnote reference"/>
-    <w:lsdException w:uiPriority="99" w:name="endnote text"/>
-    <w:lsdException w:uiPriority="99" w:name="table of authorities"/>
-    <w:lsdException w:uiPriority="99" w:name="macro"/>
-    <w:lsdException w:uiPriority="99" w:name="toa heading"/>
-    <w:lsdException w:uiPriority="99" w:name="List"/>
-    <w:lsdException w:uiPriority="99" w:name="List Bullet"/>
-    <w:lsdException w:uiPriority="99" w:name="List Number"/>
-    <w:lsdException w:uiPriority="99" w:name="List 2"/>
-    <w:lsdException w:uiPriority="99" w:name="List 3"/>
-    <w:lsdException w:uiPriority="99" w:name="List 4"/>
-    <w:lsdException w:uiPriority="99" w:name="List 5"/>
-    <w:lsdException w:uiPriority="99" w:name="List Bullet 2"/>
-    <w:lsdException w:uiPriority="99" w:name="List Bullet 3"/>
-    <w:lsdException w:uiPriority="99" w:name="List Bullet 4"/>
-    <w:lsdException w:uiPriority="99" w:name="List Bullet 5"/>
-    <w:lsdException w:uiPriority="99" w:name="List Number 2"/>
-    <w:lsdException w:uiPriority="99" w:name="List Number 3"/>
-    <w:lsdException w:uiPriority="99" w:name="List Number 4"/>
-    <w:lsdException w:uiPriority="99" w:name="List Number 5"/>
-    <w:lsdException w:qFormat="1" w:unhideWhenUsed="0" w:uiPriority="10" w:semiHidden="0" w:name="Title"/>
-    <w:lsdException w:uiPriority="99" w:name="Closing"/>
-    <w:lsdException w:uiPriority="99" w:name="Signature"/>
-    <w:lsdException w:uiPriority="1" w:name="Default Paragraph Font"/>
-    <w:lsdException w:uiPriority="99" w:name="Body Text"/>
-    <w:lsdException w:uiPriority="99" w:name="Body Text Indent"/>
-    <w:lsdException w:uiPriority="99" w:name="List Continue"/>
-    <w:lsdException w:uiPriority="99" w:name="List Continue 2"/>
-    <w:lsdException w:uiPriority="99" w:name="List Continue 3"/>
-    <w:lsdException w:uiPriority="99" w:name="List Continue 4"/>
-    <w:lsdException w:uiPriority="99" w:name="List Continue 5"/>
-    <w:lsdException w:uiPriority="99" w:name="Message Header"/>
-    <w:lsdException w:qFormat="1" w:unhideWhenUsed="0" w:uiPriority="11" w:semiHidden="0" w:name="Subtitle"/>
-    <w:lsdException w:uiPriority="99" w:name="Salutation"/>
-    <w:lsdException w:uiPriority="99" w:name="Date"/>
-    <w:lsdException w:uiPriority="99" w:name="Body Text First Indent"/>
-    <w:lsdException w:uiPriority="99" w:name="Body Text First Indent 2"/>
-    <w:lsdException w:uiPriority="99" w:name="Note Heading"/>
-    <w:lsdException w:uiPriority="99" w:name="Body Text 2"/>
-    <w:lsdException w:uiPriority="99" w:name="Body Text 3"/>
-    <w:lsdException w:uiPriority="99" w:name="Body Text Indent 2"/>
-    <w:lsdException w:uiPriority="99" w:name="Body Text Indent 3"/>
-    <w:lsdException w:uiPriority="99" w:name="Block Text"/>
-    <w:lsdException w:uiPriority="99" w:name="Hyperlink"/>
-    <w:lsdException w:uiPriority="99" w:name="FollowedHyperlink"/>
-    <w:lsdException w:qFormat="1" w:unhideWhenUsed="0" w:uiPriority="22" w:semiHidden="0" w:name="Strong"/>
-    <w:lsdException w:qFormat="1" w:unhideWhenUsed="0" w:uiPriority="20" w:semiHidden="0" w:name="Emphasis"/>
-    <w:lsdException w:uiPriority="99" w:name="Document Map"/>
-    <w:lsdException w:uiPriority="99" w:name="Plain Text"/>
-    <w:lsdException w:uiPriority="99" w:name="E-mail Signature"/>
-    <w:lsdException w:uiPriority="99" w:name="Normal (Web)"/>
-    <w:lsdException w:uiPriority="99" w:name="HTML Acronym"/>
-    <w:lsdException w:uiPriority="99" w:name="HTML Address"/>
-    <w:lsdException w:uiPriority="99" w:name="HTML Cite"/>
-    <w:lsdException w:uiPriority="99" w:name="HTML Code"/>
-    <w:lsdException w:uiPriority="99" w:name="HTML Definition"/>
-    <w:lsdException w:uiPriority="99" w:name="HTML Keyboard"/>
-    <w:lsdException w:uiPriority="99" w:name="HTML Preformatted"/>
-    <w:lsdException w:uiPriority="99" w:name="HTML Sample"/>
-    <w:lsdException w:uiPriority="99" w:name="HTML Typewriter"/>
-    <w:lsdException w:uiPriority="99" w:name="HTML Variable"/>
-    <w:lsdException w:uiPriority="99" w:name="Normal Table"/>
-    <w:lsdException w:uiPriority="99" w:name="annotation subject"/>
-    <w:lsdException w:uiPriority="99" w:name="Table Simple 1"/>
-    <w:lsdException w:uiPriority="99" w:name="Table Simple 2"/>
-    <w:lsdException w:uiPriority="99" w:name="Table Simple 3"/>
-    <w:lsdException w:uiPriority="99" w:name="Table Classic 1"/>
-    <w:lsdException w:uiPriority="99" w:name="Table Classic 2"/>
-    <w:lsdException w:uiPriority="99" w:name="Table Classic 3"/>
-    <w:lsdException w:uiPriority="99" w:name="Table Classic 4"/>
-    <w:lsdException w:uiPriority="99" w:name="Table Colorful 1"/>
-    <w:lsdException w:uiPriority="99" w:name="Table Colorful 2"/>
-    <w:lsdException w:uiPriority="99" w:name="Table Colorful 3"/>
-    <w:lsdException w:uiPriority="99" w:name="Table Columns 1"/>
-    <w:lsdException w:uiPriority="99" w:name="Table Columns 2"/>
-    <w:lsdException w:uiPriority="99" w:name="Table Columns 3"/>
-    <w:lsdException w:uiPriority="99" w:name="Table Columns 4"/>
-    <w:lsdException w:uiPriority="99" w:name="Table Columns 5"/>
-    <w:lsdException w:uiPriority="99" w:name="Table Grid 1"/>
-    <w:lsdException w:uiPriority="99" w:name="Table Grid 2"/>
-    <w:lsdException w:uiPriority="99" w:name="Table Grid 3"/>
-    <w:lsdException w:uiPriority="99" w:name="Table Grid 4"/>
-    <w:lsdException w:uiPriority="99" w:name="Table Grid 5"/>
-    <w:lsdException w:uiPriority="99" w:name="Table Grid 6"/>
-    <w:lsdException w:uiPriority="99" w:name="Table Grid 7"/>
-    <w:lsdException w:uiPriority="99" w:name="Table Grid 8"/>
-    <w:lsdException w:uiPriority="99" w:name="Table List 1"/>
-    <w:lsdException w:uiPriority="99" w:name="Table List 2"/>
-    <w:lsdException w:uiPriority="99" w:name="Table List 3"/>
-    <w:lsdException w:uiPriority="99" w:name="Table List 4"/>
-    <w:lsdException w:uiPriority="99" w:name="Table List 5"/>
-    <w:lsdException w:uiPriority="99" w:name="Table List 6"/>
-    <w:lsdException w:uiPriority="99" w:name="Table List 7"/>
-    <w:lsdException w:uiPriority="99" w:name="Table List 8"/>
-    <w:lsdException w:uiPriority="99" w:name="Table 3D effects 1"/>
-    <w:lsdException w:uiPriority="99" w:name="Table 3D effects 2"/>
-    <w:lsdException w:uiPriority="99" w:name="Table 3D effects 3"/>
-    <w:lsdException w:uiPriority="99" w:name="Table Contemporary"/>
-    <w:lsdException w:uiPriority="99" w:name="Table Elegant"/>
-    <w:lsdException w:uiPriority="99" w:name="Table Professional"/>
-    <w:lsdException w:uiPriority="99" w:name="Table Subtle 1"/>
-    <w:lsdException w:uiPriority="99" w:name="Table Subtle 2"/>
-    <w:lsdException w:uiPriority="99" w:name="Table Web 1"/>
-    <w:lsdException w:uiPriority="99" w:name="Table Web 2"/>
-    <w:lsdException w:uiPriority="99" w:name="Table Web 3"/>
-    <w:lsdException w:uiPriority="99" w:name="Balloon Text"/>
-    <w:lsdException w:qFormat="1" w:unhideWhenUsed="0" w:uiPriority="39" w:semiHidden="0" w:name="Table Grid"/>
-    <w:lsdException w:uiPriority="99" w:name="Table Theme"/>
+  <w:latentStyles w:defLockedState="0" w:defUIPriority="99" w:defSemiHidden="0" w:defUnhideWhenUsed="0" w:defQFormat="0" w:count="376">
+    <w:lsdException w:name="Normal" w:uiPriority="0" w:qFormat="1"/>
+    <w:lsdException w:name="heading 1" w:uiPriority="9" w:qFormat="1"/>
+    <w:lsdException w:name="heading 2" w:semiHidden="1" w:uiPriority="9" w:unhideWhenUsed="1" w:qFormat="1"/>
+    <w:lsdException w:name="heading 3" w:semiHidden="1" w:uiPriority="9" w:unhideWhenUsed="1" w:qFormat="1"/>
+    <w:lsdException w:name="heading 4" w:semiHidden="1" w:uiPriority="9" w:unhideWhenUsed="1" w:qFormat="1"/>
+    <w:lsdException w:name="heading 5" w:semiHidden="1" w:uiPriority="9" w:unhideWhenUsed="1" w:qFormat="1"/>
+    <w:lsdException w:name="heading 6" w:semiHidden="1" w:uiPriority="9" w:unhideWhenUsed="1" w:qFormat="1"/>
+    <w:lsdException w:name="heading 7" w:semiHidden="1" w:uiPriority="9" w:unhideWhenUsed="1" w:qFormat="1"/>
+    <w:lsdException w:name="heading 8" w:semiHidden="1" w:uiPriority="9" w:unhideWhenUsed="1" w:qFormat="1"/>
+    <w:lsdException w:name="heading 9" w:semiHidden="1" w:uiPriority="9" w:unhideWhenUsed="1" w:qFormat="1"/>
+    <w:lsdException w:name="index 1" w:semiHidden="1" w:unhideWhenUsed="1"/>
+    <w:lsdException w:name="index 2" w:semiHidden="1" w:unhideWhenUsed="1"/>
+    <w:lsdException w:name="index 3" w:semiHidden="1" w:unhideWhenUsed="1"/>
+    <w:lsdException w:name="index 4" w:semiHidden="1" w:unhideWhenUsed="1"/>
+    <w:lsdException w:name="index 5" w:semiHidden="1" w:unhideWhenUsed="1"/>
+    <w:lsdException w:name="index 6" w:semiHidden="1" w:unhideWhenUsed="1"/>
+    <w:lsdException w:name="index 7" w:semiHidden="1" w:unhideWhenUsed="1"/>
+    <w:lsdException w:name="index 8" w:semiHidden="1" w:unhideWhenUsed="1"/>
+    <w:lsdException w:name="index 9" w:semiHidden="1" w:unhideWhenUsed="1"/>
+    <w:lsdException w:name="toc 1" w:semiHidden="1" w:uiPriority="39" w:unhideWhenUsed="1"/>
+    <w:lsdException w:name="toc 2" w:semiHidden="1" w:uiPriority="39" w:unhideWhenUsed="1"/>
+    <w:lsdException w:name="toc 3" w:semiHidden="1" w:uiPriority="39" w:unhideWhenUsed="1"/>
+    <w:lsdException w:name="toc 4" w:semiHidden="1" w:uiPriority="39" w:unhideWhenUsed="1"/>
+    <w:lsdException w:name="toc 5" w:semiHidden="1" w:uiPriority="39" w:unhideWhenUsed="1"/>
+    <w:lsdException w:name="toc 6" w:semiHidden="1" w:uiPriority="39" w:unhideWhenUsed="1"/>
+    <w:lsdException w:name="toc 7" w:semiHidden="1" w:uiPriority="39" w:unhideWhenUsed="1"/>
+    <w:lsdException w:name="toc 8" w:semiHidden="1" w:uiPriority="39" w:unhideWhenUsed="1"/>
+    <w:lsdException w:name="toc 9" w:semiHidden="1" w:uiPriority="39" w:unhideWhenUsed="1"/>
+    <w:lsdException w:name="Normal Indent" w:semiHidden="1" w:unhideWhenUsed="1"/>
+    <w:lsdException w:name="footnote text" w:semiHidden="1" w:unhideWhenUsed="1"/>
+    <w:lsdException w:name="annotation text" w:semiHidden="1" w:unhideWhenUsed="1"/>
+    <w:lsdException w:name="header" w:unhideWhenUsed="1" w:qFormat="1"/>
+    <w:lsdException w:name="footer" w:unhideWhenUsed="1" w:qFormat="1"/>
+    <w:lsdException w:name="index heading" w:semiHidden="1" w:unhideWhenUsed="1"/>
+    <w:lsdException w:name="caption" w:semiHidden="1" w:uiPriority="35" w:unhideWhenUsed="1" w:qFormat="1"/>
+    <w:lsdException w:name="table of figures" w:semiHidden="1" w:unhideWhenUsed="1"/>
+    <w:lsdException w:name="envelope address" w:semiHidden="1" w:unhideWhenUsed="1"/>
+    <w:lsdException w:name="envelope return" w:semiHidden="1" w:unhideWhenUsed="1"/>
+    <w:lsdException w:name="footnote reference" w:semiHidden="1" w:unhideWhenUsed="1"/>
+    <w:lsdException w:name="annotation reference" w:semiHidden="1" w:unhideWhenUsed="1"/>
+    <w:lsdException w:name="line number" w:semiHidden="1" w:unhideWhenUsed="1"/>
+    <w:lsdException w:name="page number" w:semiHidden="1" w:unhideWhenUsed="1"/>
+    <w:lsdException w:name="endnote reference" w:semiHidden="1" w:unhideWhenUsed="1"/>
+    <w:lsdException w:name="endnote text" w:semiHidden="1" w:unhideWhenUsed="1"/>
+    <w:lsdException w:name="table of authorities" w:semiHidden="1" w:unhideWhenUsed="1"/>
+    <w:lsdException w:name="macro" w:semiHidden="1" w:unhideWhenUsed="1"/>
+    <w:lsdException w:name="toa heading" w:semiHidden="1" w:unhideWhenUsed="1"/>
+    <w:lsdException w:name="List" w:semiHidden="1" w:unhideWhenUsed="1"/>
+    <w:lsdException w:name="List Bullet" w:semiHidden="1" w:unhideWhenUsed="1"/>
+    <w:lsdException w:name="List Number" w:semiHidden="1" w:unhideWhenUsed="1"/>
+    <w:lsdException w:name="List 2" w:semiHidden="1" w:unhideWhenUsed="1"/>
+    <w:lsdException w:name="List 3" w:semiHidden="1" w:unhideWhenUsed="1"/>
+    <w:lsdException w:name="List 4" w:semiHidden="1" w:unhideWhenUsed="1"/>
+    <w:lsdException w:name="List 5" w:semiHidden="1" w:unhideWhenUsed="1"/>
+    <w:lsdException w:name="List Bullet 2" w:semiHidden="1" w:unhideWhenUsed="1"/>
+    <w:lsdException w:name="List Bullet 3" w:semiHidden="1" w:unhideWhenUsed="1"/>
+    <w:lsdException w:name="List Bullet 4" w:semiHidden="1" w:unhideWhenUsed="1"/>
+    <w:lsdException w:name="List Bullet 5" w:semiHidden="1" w:unhideWhenUsed="1"/>
+    <w:lsdException w:name="List Number 2" w:semiHidden="1" w:unhideWhenUsed="1"/>
+    <w:lsdException w:name="List Number 3" w:semiHidden="1" w:unhideWhenUsed="1"/>
+    <w:lsdException w:name="List Number 4" w:semiHidden="1" w:unhideWhenUsed="1"/>
+    <w:lsdException w:name="List Number 5" w:semiHidden="1" w:unhideWhenUsed="1"/>
+    <w:lsdException w:name="Title" w:uiPriority="10" w:qFormat="1"/>
+    <w:lsdException w:name="Closing" w:semiHidden="1" w:unhideWhenUsed="1"/>
+    <w:lsdException w:name="Signature" w:semiHidden="1" w:unhideWhenUsed="1"/>
+    <w:lsdException w:name="Default Paragraph Font" w:semiHidden="1" w:uiPriority="1" w:unhideWhenUsed="1"/>
+    <w:lsdException w:name="Body Text" w:semiHidden="1" w:unhideWhenUsed="1"/>
+    <w:lsdException w:name="Body Text Indent" w:semiHidden="1" w:unhideWhenUsed="1"/>
+    <w:lsdException w:name="List Continue" w:semiHidden="1" w:unhideWhenUsed="1"/>
+    <w:lsdException w:name="List Continue 2" w:semiHidden="1" w:unhideWhenUsed="1"/>
+    <w:lsdException w:name="List Continue 3" w:semiHidden="1" w:unhideWhenUsed="1"/>
+    <w:lsdException w:name="List Continue 4" w:semiHidden="1" w:unhideWhenUsed="1"/>
+    <w:lsdException w:name="List Continue 5" w:semiHidden="1" w:unhideWhenUsed="1"/>
+    <w:lsdException w:name="Message Header" w:semiHidden="1" w:unhideWhenUsed="1"/>
+    <w:lsdException w:name="Subtitle" w:uiPriority="11" w:qFormat="1"/>
+    <w:lsdException w:name="Salutation" w:semiHidden="1" w:unhideWhenUsed="1"/>
+    <w:lsdException w:name="Date" w:semiHidden="1" w:unhideWhenUsed="1"/>
+    <w:lsdException w:name="Body Text First Indent" w:semiHidden="1" w:unhideWhenUsed="1"/>
+    <w:lsdException w:name="Body Text First Indent 2" w:semiHidden="1" w:unhideWhenUsed="1"/>
+    <w:lsdException w:name="Note Heading" w:semiHidden="1" w:unhideWhenUsed="1"/>
+    <w:lsdException w:name="Body Text 2" w:semiHidden="1" w:unhideWhenUsed="1"/>
+    <w:lsdException w:name="Body Text 3" w:semiHidden="1" w:unhideWhenUsed="1"/>
+    <w:lsdException w:name="Body Text Indent 2" w:semiHidden="1" w:unhideWhenUsed="1"/>
+    <w:lsdException w:name="Body Text Indent 3" w:semiHidden="1" w:unhideWhenUsed="1"/>
+    <w:lsdException w:name="Block Text" w:semiHidden="1" w:unhideWhenUsed="1"/>
+    <w:lsdException w:name="Hyperlink" w:semiHidden="1" w:unhideWhenUsed="1"/>
+    <w:lsdException w:name="FollowedHyperlink" w:semiHidden="1" w:unhideWhenUsed="1"/>
+    <w:lsdException w:name="Strong" w:uiPriority="22" w:qFormat="1"/>
+    <w:lsdException w:name="Emphasis" w:uiPriority="20" w:qFormat="1"/>
+    <w:lsdException w:name="Document Map" w:semiHidden="1" w:unhideWhenUsed="1"/>
+    <w:lsdException w:name="Plain Text" w:semiHidden="1" w:unhideWhenUsed="1"/>
+    <w:lsdException w:name="E-mail Signature" w:semiHidden="1" w:unhideWhenUsed="1"/>
+    <w:lsdException w:name="HTML Top of Form" w:semiHidden="1" w:unhideWhenUsed="1"/>
+    <w:lsdException w:name="HTML Bottom of Form" w:semiHidden="1" w:unhideWhenUsed="1"/>
+    <w:lsdException w:name="Normal (Web)" w:semiHidden="1" w:unhideWhenUsed="1"/>
+    <w:lsdException w:name="HTML Acronym" w:semiHidden="1" w:unhideWhenUsed="1"/>
+    <w:lsdException w:name="HTML Address" w:semiHidden="1" w:unhideWhenUsed="1"/>
+    <w:lsdException w:name="HTML Cite" w:semiHidden="1" w:unhideWhenUsed="1"/>
+    <w:lsdException w:name="HTML Code" w:semiHidden="1" w:unhideWhenUsed="1"/>
+    <w:lsdException w:name="HTML Definition" w:semiHidden="1" w:unhideWhenUsed="1"/>
+    <w:lsdException w:name="HTML Keyboard" w:semiHidden="1" w:unhideWhenUsed="1"/>
+    <w:lsdException w:name="HTML Preformatted" w:semiHidden="1" w:unhideWhenUsed="1"/>
+    <w:lsdException w:name="HTML Sample" w:semiHidden="1" w:unhideWhenUsed="1"/>
+    <w:lsdException w:name="HTML Typewriter" w:semiHidden="1" w:unhideWhenUsed="1"/>
+    <w:lsdException w:name="HTML Variable" w:semiHidden="1" w:unhideWhenUsed="1"/>
+    <w:lsdException w:name="Normal Table" w:semiHidden="1" w:unhideWhenUsed="1"/>
+    <w:lsdException w:name="annotation subject" w:semiHidden="1" w:unhideWhenUsed="1"/>
+    <w:lsdException w:name="No List" w:semiHidden="1" w:unhideWhenUsed="1"/>
+    <w:lsdException w:name="Outline List 1" w:semiHidden="1" w:unhideWhenUsed="1"/>
+    <w:lsdException w:name="Outline List 2" w:semiHidden="1" w:unhideWhenUsed="1"/>
+    <w:lsdException w:name="Outline List 3" w:semiHidden="1" w:unhideWhenUsed="1"/>
+    <w:lsdException w:name="Table Simple 1" w:semiHidden="1" w:unhideWhenUsed="1"/>
+    <w:lsdException w:name="Table Simple 2" w:semiHidden="1" w:unhideWhenUsed="1"/>
+    <w:lsdException w:name="Table Simple 3" w:semiHidden="1" w:unhideWhenUsed="1"/>
+    <w:lsdException w:name="Table Classic 1" w:semiHidden="1" w:unhideWhenUsed="1"/>
+    <w:lsdException w:name="Table Classic 2" w:semiHidden="1" w:unhideWhenUsed="1"/>
+    <w:lsdException w:name="Table Classic 3" w:semiHidden="1" w:unhideWhenUsed="1"/>
+    <w:lsdException w:name="Table Classic 4" w:semiHidden="1" w:unhideWhenUsed="1"/>
+    <w:lsdException w:name="Table Colorful 1" w:semiHidden="1" w:unhideWhenUsed="1"/>
+    <w:lsdException w:name="Table Colorful 2" w:semiHidden="1" w:unhideWhenUsed="1"/>
+    <w:lsdException w:name="Table Colorful 3" w:semiHidden="1" w:unhideWhenUsed="1"/>
+    <w:lsdException w:name="Table Columns 1" w:semiHidden="1" w:unhideWhenUsed="1"/>
+    <w:lsdException w:name="Table Columns 2" w:semiHidden="1" w:unhideWhenUsed="1"/>
+    <w:lsdException w:name="Table Columns 3" w:semiHidden="1" w:unhideWhenUsed="1"/>
+    <w:lsdException w:name="Table Columns 4" w:semiHidden="1" w:unhideWhenUsed="1"/>
+    <w:lsdException w:name="Table Columns 5" w:semiHidden="1" w:unhideWhenUsed="1"/>
+    <w:lsdException w:name="Table Grid 1" w:semiHidden="1" w:unhideWhenUsed="1"/>
+    <w:lsdException w:name="Table Grid 2" w:semiHidden="1" w:unhideWhenUsed="1"/>
+    <w:lsdException w:name="Table Grid 3" w:semiHidden="1" w:unhideWhenUsed="1"/>
+    <w:lsdException w:name="Table Grid 4" w:semiHidden="1" w:unhideWhenUsed="1"/>
+    <w:lsdException w:name="Table Grid 5" w:semiHidden="1" w:unhideWhenUsed="1"/>
+    <w:lsdException w:name="Table Grid 6" w:semiHidden="1" w:unhideWhenUsed="1"/>
+    <w:lsdException w:name="Table Grid 7" w:semiHidden="1" w:unhideWhenUsed="1"/>
+    <w:lsdException w:name="Table Grid 8" w:semiHidden="1" w:unhideWhenUsed="1"/>
+    <w:lsdException w:name="Table List 1" w:semiHidden="1" w:unhideWhenUsed="1"/>
+    <w:lsdException w:name="Table List 2" w:semiHidden="1" w:unhideWhenUsed="1"/>
+    <w:lsdException w:name="Table List 3" w:semiHidden="1" w:unhideWhenUsed="1"/>
+    <w:lsdException w:name="Table List 4" w:semiHidden="1" w:unhideWhenUsed="1"/>
+    <w:lsdException w:name="Table List 5" w:semiHidden="1" w:unhideWhenUsed="1"/>
+    <w:lsdException w:name="Table List 6" w:semiHidden="1" w:unhideWhenUsed="1"/>
+    <w:lsdException w:name="Table List 7" w:semiHidden="1" w:unhideWhenUsed="1"/>
+    <w:lsdException w:name="Table List 8" w:semiHidden="1" w:unhideWhenUsed="1"/>
+    <w:lsdException w:name="Table 3D effects 1" w:semiHidden="1" w:unhideWhenUsed="1"/>
+    <w:lsdException w:name="Table 3D effects 2" w:semiHidden="1" w:unhideWhenUsed="1"/>
+    <w:lsdException w:name="Table 3D effects 3" w:semiHidden="1" w:unhideWhenUsed="1"/>
+    <w:lsdException w:name="Table Contemporary" w:semiHidden="1" w:unhideWhenUsed="1"/>
+    <w:lsdException w:name="Table Elegant" w:semiHidden="1" w:unhideWhenUsed="1"/>
+    <w:lsdException w:name="Table Professional" w:semiHidden="1" w:unhideWhenUsed="1"/>
+    <w:lsdException w:name="Table Subtle 1" w:semiHidden="1" w:unhideWhenUsed="1"/>
+    <w:lsdException w:name="Table Subtle 2" w:semiHidden="1" w:unhideWhenUsed="1"/>
+    <w:lsdException w:name="Table Web 1" w:semiHidden="1" w:unhideWhenUsed="1"/>
+    <w:lsdException w:name="Table Web 2" w:semiHidden="1" w:unhideWhenUsed="1"/>
+    <w:lsdException w:name="Table Web 3" w:semiHidden="1" w:unhideWhenUsed="1"/>
+    <w:lsdException w:name="Balloon Text" w:semiHidden="1" w:unhideWhenUsed="1"/>
+    <w:lsdException w:name="Table Grid" w:uiPriority="39" w:qFormat="1"/>
+    <w:lsdException w:name="Table Theme" w:semiHidden="1" w:unhideWhenUsed="1"/>
+    <w:lsdException w:name="Placeholder Text" w:semiHidden="1"/>
+    <w:lsdException w:name="Light Shading"/>
+    <w:lsdException w:name="Light List"/>
+    <w:lsdException w:name="Light Grid"/>
+    <w:lsdException w:name="Medium Shading 1"/>
+    <w:lsdException w:name="Medium Shading 2"/>
+    <w:lsdException w:name="Medium List 1"/>
+    <w:lsdException w:name="Medium List 2"/>
+    <w:lsdException w:name="Medium Grid 1"/>
+    <w:lsdException w:name="Medium Grid 2"/>
+    <w:lsdException w:name="Medium Grid 3"/>
+    <w:lsdException w:name="Dark List"/>
+    <w:lsdException w:name="Colorful Shading"/>
+    <w:lsdException w:name="Colorful List"/>
+    <w:lsdException w:name="Colorful Grid"/>
+    <w:lsdException w:name="Light Shading Accent 1"/>
+    <w:lsdException w:name="Light List Accent 1"/>
+    <w:lsdException w:name="Light Grid Accent 1"/>
+    <w:lsdException w:name="Medium Shading 1 Accent 1"/>
+    <w:lsdException w:name="Medium Shading 2 Accent 1"/>
+    <w:lsdException w:name="Medium List 1 Accent 1"/>
+    <w:lsdException w:name="Revision" w:semiHidden="1"/>
+    <w:lsdException w:name="Medium List 2 Accent 1"/>
+    <w:lsdException w:name="Medium Grid 1 Accent 1"/>
+    <w:lsdException w:name="Medium Grid 2 Accent 1"/>
+    <w:lsdException w:name="Medium Grid 3 Accent 1"/>
+    <w:lsdException w:name="Dark List Accent 1"/>
+    <w:lsdException w:name="Colorful Shading Accent 1"/>
+    <w:lsdException w:name="Colorful List Accent 1"/>
+    <w:lsdException w:name="Colorful Grid Accent 1"/>
+    <w:lsdException w:name="Light Shading Accent 2"/>
+    <w:lsdException w:name="Light List Accent 2"/>
+    <w:lsdException w:name="Light Grid Accent 2"/>
+    <w:lsdException w:name="Medium Shading 1 Accent 2"/>
+    <w:lsdException w:name="Medium Shading 2 Accent 2"/>
+    <w:lsdException w:name="Medium List 1 Accent 2"/>
+    <w:lsdException w:name="Medium List 2 Accent 2"/>
+    <w:lsdException w:name="Medium Grid 1 Accent 2"/>
+    <w:lsdException w:name="Medium Grid 2 Accent 2"/>
+    <w:lsdException w:name="Medium Grid 3 Accent 2"/>
+    <w:lsdException w:name="Dark List Accent 2"/>
+    <w:lsdException w:name="Colorful Shading Accent 2"/>
+    <w:lsdException w:name="Colorful List Accent 2"/>
+    <w:lsdException w:name="Colorful Grid Accent 2"/>
+    <w:lsdException w:name="Light Shading Accent 3"/>
+    <w:lsdException w:name="Light List Accent 3"/>
+    <w:lsdException w:name="Light Grid Accent 3"/>
+    <w:lsdException w:name="Medium Shading 1 Accent 3"/>
+    <w:lsdException w:name="Medium Shading 2 Accent 3"/>
+    <w:lsdException w:name="Medium List 1 Accent 3"/>
+    <w:lsdException w:name="Medium List 2 Accent 3"/>
+    <w:lsdException w:name="Medium Grid 1 Accent 3"/>
+    <w:lsdException w:name="Medium Grid 2 Accent 3"/>
+    <w:lsdException w:name="Medium Grid 3 Accent 3"/>
+    <w:lsdException w:name="Dark List Accent 3"/>
+    <w:lsdException w:name="Colorful Shading Accent 3"/>
+    <w:lsdException w:name="Colorful List Accent 3"/>
+    <w:lsdException w:name="Colorful Grid Accent 3"/>
+    <w:lsdException w:name="Light Shading Accent 4"/>
+    <w:lsdException w:name="Light List Accent 4"/>
+    <w:lsdException w:name="Light Grid Accent 4"/>
+    <w:lsdException w:name="Medium Shading 1 Accent 4"/>
+    <w:lsdException w:name="Medium Shading 2 Accent 4"/>
+    <w:lsdException w:name="Medium List 1 Accent 4"/>
+    <w:lsdException w:name="Medium List 2 Accent 4"/>
+    <w:lsdException w:name="Medium Grid 1 Accent 4"/>
+    <w:lsdException w:name="Medium Grid 2 Accent 4"/>
+    <w:lsdException w:name="Medium Grid 3 Accent 4"/>
+    <w:lsdException w:name="Dark List Accent 4"/>
+    <w:lsdException w:name="Colorful Shading Accent 4"/>
+    <w:lsdException w:name="Colorful List Accent 4"/>
+    <w:lsdException w:name="Colorful Grid Accent 4"/>
+    <w:lsdException w:name="Light Shading Accent 5"/>
+    <w:lsdException w:name="Light List Accent 5"/>
+    <w:lsdException w:name="Light Grid Accent 5"/>
+    <w:lsdException w:name="Medium Shading 1 Accent 5"/>
+    <w:lsdException w:name="Medium Shading 2 Accent 5"/>
+    <w:lsdException w:name="Medium List 1 Accent 5"/>
+    <w:lsdException w:name="Medium List 2 Accent 5"/>
+    <w:lsdException w:name="Medium Grid 1 Accent 5"/>
+    <w:lsdException w:name="Medium Grid 2 Accent 5"/>
+    <w:lsdException w:name="Medium Grid 3 Accent 5"/>
+    <w:lsdException w:name="Dark List Accent 5"/>
+    <w:lsdException w:name="Colorful Shading Accent 5"/>
+    <w:lsdException w:name="Colorful List Accent 5"/>
+    <w:lsdException w:name="Colorful Grid Accent 5"/>
+    <w:lsdException w:name="Light Shading Accent 6"/>
+    <w:lsdException w:name="Light List Accent 6"/>
+    <w:lsdException w:name="Light Grid Accent 6"/>
+    <w:lsdException w:name="Medium Shading 1 Accent 6"/>
+    <w:lsdException w:name="Medium Shading 2 Accent 6"/>
+    <w:lsdException w:name="Medium List 1 Accent 6"/>
+    <w:lsdException w:name="Medium List 2 Accent 6"/>
+    <w:lsdException w:name="Medium Grid 1 Accent 6"/>
+    <w:lsdException w:name="Medium Grid 2 Accent 6"/>
+    <w:lsdException w:name="Medium Grid 3 Accent 6"/>
+    <w:lsdException w:name="Dark List Accent 6"/>
+    <w:lsdException w:name="Colorful Shading Accent 6"/>
+    <w:lsdException w:name="Colorful List Accent 6"/>
+    <w:lsdException w:name="Colorful Grid Accent 6"/>
+    <w:lsdException w:name="Subtle Emphasis" w:uiPriority="19" w:qFormat="1"/>
+    <w:lsdException w:name="Intense Emphasis" w:uiPriority="21" w:qFormat="1"/>
+    <w:lsdException w:name="Subtle Reference" w:uiPriority="31" w:qFormat="1"/>
+    <w:lsdException w:name="Intense Reference" w:uiPriority="32" w:qFormat="1"/>
+    <w:lsdException w:name="Book Title" w:uiPriority="33" w:qFormat="1"/>
+    <w:lsdException w:name="Bibliography" w:semiHidden="1" w:uiPriority="37" w:unhideWhenUsed="1"/>
+    <w:lsdException w:name="TOC Heading" w:semiHidden="1" w:uiPriority="39" w:unhideWhenUsed="1" w:qFormat="1"/>
+    <w:lsdException w:name="Plain Table 1" w:uiPriority="41"/>
+    <w:lsdException w:name="Plain Table 2" w:uiPriority="42"/>
+    <w:lsdException w:name="Plain Table 3" w:uiPriority="43"/>
+    <w:lsdException w:name="Plain Table 4" w:uiPriority="44"/>
+    <w:lsdException w:name="Plain Table 5" w:uiPriority="45"/>
+    <w:lsdException w:name="Grid Table Light" w:uiPriority="40"/>
+    <w:lsdException w:name="Grid Table 1 Light" w:uiPriority="46"/>
+    <w:lsdException w:name="Grid Table 2" w:uiPriority="47"/>
+    <w:lsdException w:name="Grid Table 3" w:uiPriority="48"/>
+    <w:lsdException w:name="Grid Table 4" w:uiPriority="49"/>
+    <w:lsdException w:name="Grid Table 5 Dark" w:uiPriority="50"/>
+    <w:lsdException w:name="Grid Table 6 Colorful" w:uiPriority="51"/>
+    <w:lsdException w:name="Grid Table 7 Colorful" w:uiPriority="52"/>
+    <w:lsdException w:name="Grid Table 1 Light Accent 1" w:uiPriority="46"/>
+    <w:lsdException w:name="Grid Table 2 Accent 1" w:uiPriority="47"/>
+    <w:lsdException w:name="Grid Table 3 Accent 1" w:uiPriority="48"/>
+    <w:lsdException w:name="Grid Table 4 Accent 1" w:uiPriority="49"/>
+    <w:lsdException w:name="Grid Table 5 Dark Accent 1" w:uiPriority="50"/>
+    <w:lsdException w:name="Grid Table 6 Colorful Accent 1" w:uiPriority="51"/>
+    <w:lsdException w:name="Grid Table 7 Colorful Accent 1" w:uiPriority="52"/>
+    <w:lsdException w:name="Grid Table 1 Light Accent 2" w:uiPriority="46"/>
+    <w:lsdException w:name="Grid Table 2 Accent 2" w:uiPriority="47"/>
+    <w:lsdException w:name="Grid Table 3 Accent 2" w:uiPriority="48"/>
+    <w:lsdException w:name="Grid Table 4 Accent 2" w:uiPriority="49"/>
+    <w:lsdException w:name="Grid Table 5 Dark Accent 2" w:uiPriority="50"/>
+    <w:lsdException w:name="Grid Table 6 Colorful Accent 2" w:uiPriority="51"/>
+    <w:lsdException w:name="Grid Table 7 Colorful Accent 2" w:uiPriority="52"/>
+    <w:lsdException w:name="Grid Table 1 Light Accent 3" w:uiPriority="46"/>
+    <w:lsdException w:name="Grid Table 2 Accent 3" w:uiPriority="47"/>
+    <w:lsdException w:name="Grid Table 3 Accent 3" w:uiPriority="48"/>
+    <w:lsdException w:name="Grid Table 4 Accent 3" w:uiPriority="49"/>
+    <w:lsdException w:name="Grid Table 5 Dark Accent 3" w:uiPriority="50"/>
+    <w:lsdException w:name="Grid Table 6 Colorful Accent 3" w:uiPriority="51"/>
+    <w:lsdException w:name="Grid Table 7 Colorful Accent 3" w:uiPriority="52"/>
+    <w:lsdException w:name="Grid Table 1 Light Accent 4" w:uiPriority="46"/>
+    <w:lsdException w:name="Grid Table 2 Accent 4" w:uiPriority="47"/>
+    <w:lsdException w:name="Grid Table 3 Accent 4" w:uiPriority="48"/>
+    <w:lsdException w:name="Grid Table 4 Accent 4" w:uiPriority="49"/>
+    <w:lsdException w:name="Grid Table 5 Dark Accent 4" w:uiPriority="50"/>
+    <w:lsdException w:name="Grid Table 6 Colorful Accent 4" w:uiPriority="51"/>
+    <w:lsdException w:name="Grid Table 7 Colorful Accent 4" w:uiPriority="52"/>
+    <w:lsdException w:name="Grid Table 1 Light Accent 5" w:uiPriority="46"/>
+    <w:lsdException w:name="Grid Table 2 Accent 5" w:uiPriority="47"/>
+    <w:lsdException w:name="Grid Table 3 Accent 5" w:uiPriority="48"/>
+    <w:lsdException w:name="Grid Table 4 Accent 5" w:uiPriority="49"/>
+    <w:lsdException w:name="Grid Table 5 Dark Accent 5" w:uiPriority="50"/>
+    <w:lsdException w:name="Grid Table 6 Colorful Accent 5" w:uiPriority="51"/>
+    <w:lsdException w:name="Grid Table 7 Colorful Accent 5" w:uiPriority="52"/>
+    <w:lsdException w:name="Grid Table 1 Light Accent 6" w:uiPriority="46"/>
+    <w:lsdException w:name="Grid Table 2 Accent 6" w:uiPriority="47"/>
+    <w:lsdException w:name="Grid Table 3 Accent 6" w:uiPriority="48"/>
+    <w:lsdException w:name="Grid Table 4 Accent 6" w:uiPriority="49"/>
+    <w:lsdException w:name="Grid Table 5 Dark Accent 6" w:uiPriority="50"/>
+    <w:lsdException w:name="Grid Table 6 Colorful Accent 6" w:uiPriority="51"/>
+    <w:lsdException w:name="Grid Table 7 Colorful Accent 6" w:uiPriority="52"/>
+    <w:lsdException w:name="List Table 1 Light" w:uiPriority="46"/>
+    <w:lsdException w:name="List Table 2" w:uiPriority="47"/>
+    <w:lsdException w:name="List Table 3" w:uiPriority="48"/>
+    <w:lsdException w:name="List Table 4" w:uiPriority="49"/>
+    <w:lsdException w:name="List Table 5 Dark" w:uiPriority="50"/>
+    <w:lsdException w:name="List Table 6 Colorful" w:uiPriority="51"/>
+    <w:lsdException w:name="List Table 7 Colorful" w:uiPriority="52"/>
+    <w:lsdException w:name="List Table 1 Light Accent 1" w:uiPriority="46"/>
+    <w:lsdException w:name="List Table 2 Accent 1" w:uiPriority="47"/>
+    <w:lsdException w:name="List Table 3 Accent 1" w:uiPriority="48"/>
+    <w:lsdException w:name="List Table 4 Accent 1" w:uiPriority="49"/>
+    <w:lsdException w:name="List Table 5 Dark Accent 1" w:uiPriority="50"/>
+    <w:lsdException w:name="List Table 6 Colorful Accent 1" w:uiPriority="51"/>
+    <w:lsdException w:name="List Table 7 Colorful Accent 1" w:uiPriority="52"/>
+    <w:lsdException w:name="List Table 1 Light Accent 2" w:uiPriority="46"/>
+    <w:lsdException w:name="List Table 2 Accent 2" w:uiPriority="47"/>
+    <w:lsdException w:name="List Table 3 Accent 2" w:uiPriority="48"/>
+    <w:lsdException w:name="List Table 4 Accent 2" w:uiPriority="49"/>
+    <w:lsdException w:name="List Table 5 Dark Accent 2" w:uiPriority="50"/>
+    <w:lsdException w:name="List Table 6 Colorful Accent 2" w:uiPriority="51"/>
+    <w:lsdException w:name="List Table 7 Colorful Accent 2" w:uiPriority="52"/>
+    <w:lsdException w:name="List Table 1 Light Accent 3" w:uiPriority="46"/>
+    <w:lsdException w:name="List Table 2 Accent 3" w:uiPriority="47"/>
+    <w:lsdException w:name="List Table 3 Accent 3" w:uiPriority="48"/>
+    <w:lsdException w:name="List Table 4 Accent 3" w:uiPriority="49"/>
+    <w:lsdException w:name="List Table 5 Dark Accent 3" w:uiPriority="50"/>
+    <w:lsdException w:name="List Table 6 Colorful Accent 3" w:uiPriority="51"/>
+    <w:lsdException w:name="List Table 7 Colorful Accent 3" w:uiPriority="52"/>
+    <w:lsdException w:name="List Table 1 Light Accent 4" w:uiPriority="46"/>
+    <w:lsdException w:name="List Table 2 Accent 4" w:uiPriority="47"/>
+    <w:lsdException w:name="List Table 3 Accent 4" w:uiPriority="48"/>
+    <w:lsdException w:name="List Table 4 Accent 4" w:uiPriority="49"/>
+    <w:lsdException w:name="List Table 5 Dark Accent 4" w:uiPriority="50"/>
+    <w:lsdException w:name="List Table 6 Colorful Accent 4" w:uiPriority="51"/>
+    <w:lsdException w:name="List Table 7 Colorful Accent 4" w:uiPriority="52"/>
+    <w:lsdException w:name="List Table 1 Light Accent 5" w:uiPriority="46"/>
+    <w:lsdException w:name="List Table 2 Accent 5" w:uiPriority="47"/>
+    <w:lsdException w:name="List Table 3 Accent 5" w:uiPriority="48"/>
+    <w:lsdException w:name="List Table 4 Accent 5" w:uiPriority="49"/>
+    <w:lsdException w:name="List Table 5 Dark Accent 5" w:uiPriority="50"/>
+    <w:lsdException w:name="List Table 6 Colorful Accent 5" w:uiPriority="51"/>
+    <w:lsdException w:name="List Table 7 Colorful Accent 5" w:uiPriority="52"/>
+    <w:lsdException w:name="List Table 1 Light Accent 6" w:uiPriority="46"/>
+    <w:lsdException w:name="List Table 2 Accent 6" w:uiPriority="47"/>
+    <w:lsdException w:name="List Table 3 Accent 6" w:uiPriority="48"/>
+    <w:lsdException w:name="List Table 4 Accent 6" w:uiPriority="49"/>
+    <w:lsdException w:name="List Table 5 Dark Accent 6" w:uiPriority="50"/>
+    <w:lsdException w:name="List Table 6 Colorful Accent 6" w:uiPriority="51"/>
+    <w:lsdException w:name="List Table 7 Colorful Accent 6" w:uiPriority="52"/>
+    <w:lsdException w:name="Mention" w:semiHidden="1" w:unhideWhenUsed="1"/>
+    <w:lsdException w:name="Smart Hyperlink" w:semiHidden="1" w:unhideWhenUsed="1"/>
+    <w:lsdException w:name="Hashtag" w:semiHidden="1" w:unhideWhenUsed="1"/>
+    <w:lsdException w:name="Unresolved Mention" w:semiHidden="1" w:unhideWhenUsed="1"/>
+    <w:lsdException w:name="Smart Link" w:semiHidden="1" w:unhideWhenUsed="1"/>
   </w:latentStyles>
-  <w:style w:type="paragraph" w:default="1" w:styleId="1">
+  <w:style w:type="paragraph" w:default="1" w:styleId="Normal">
     <w:name w:val="Normal"/>
     <w:qFormat/>
-    <w:uiPriority w:val="0"/>
+    <w:rsid w:val="00C707D8"/>
     <w:pPr>
       <w:spacing w:after="200" w:line="276" w:lineRule="auto"/>
     </w:pPr>
     <w:rPr>
-      <w:rFonts w:ascii="Calibri" w:hAnsi="Calibri" w:eastAsia="Calibri" w:cs="Times New Roman"/>
+      <w:rFonts w:ascii="Calibri" w:eastAsia="Calibri" w:hAnsi="Calibri" w:cs="Times New Roman"/>
       <w:sz w:val="22"/>
       <w:szCs w:val="22"/>
-      <w:lang w:val="es-CO" w:eastAsia="en-US" w:bidi="ar-SA"/>
+      <w:lang w:val="es-CO"/>
     </w:rPr>
   </w:style>
-  <w:style w:type="character" w:default="1" w:styleId="2">
+  <w:style w:type="character" w:default="1" w:styleId="Fuentedeprrafopredeter">
     <w:name w:val="Default Paragraph Font"/>
+    <w:uiPriority w:val="1"/>
     <w:semiHidden/>
     <w:unhideWhenUsed/>
-    <w:uiPriority w:val="1"/>
   </w:style>
-  <w:style w:type="table" w:default="1" w:styleId="3">
+  <w:style w:type="table" w:default="1" w:styleId="Tablanormal">
     <w:name w:val="Normal Table"/>
+    <w:uiPriority w:val="99"/>
     <w:semiHidden/>
     <w:unhideWhenUsed/>
-    <w:uiPriority w:val="99"/>
     <w:tblPr>
+      <w:tblInd w:w="0" w:type="dxa"/>
       <w:tblCellMar>
         <w:top w:w="0" w:type="dxa"/>
         <w:left w:w="108" w:type="dxa"/>
@@ -1071,13 +1516,19 @@
       </w:tblCellMar>
     </w:tblPr>
   </w:style>
-  <w:style w:type="paragraph" w:styleId="4">
+  <w:style w:type="numbering" w:default="1" w:styleId="Sinlista">
+    <w:name w:val="No List"/>
+    <w:uiPriority w:val="99"/>
+    <w:semiHidden/>
+    <w:unhideWhenUsed/>
+  </w:style>
+  <w:style w:type="paragraph" w:styleId="Encabezado">
     <w:name w:val="header"/>
-    <w:basedOn w:val="1"/>
-    <w:link w:val="7"/>
+    <w:basedOn w:val="Normal"/>
+    <w:link w:val="EncabezadoCar"/>
+    <w:uiPriority w:val="99"/>
     <w:unhideWhenUsed/>
     <w:qFormat/>
-    <w:uiPriority w:val="99"/>
     <w:pPr>
       <w:tabs>
         <w:tab w:val="center" w:pos="4419"/>
@@ -1086,13 +1537,13 @@
       <w:spacing w:after="0" w:line="240" w:lineRule="auto"/>
     </w:pPr>
   </w:style>
-  <w:style w:type="paragraph" w:styleId="5">
+  <w:style w:type="paragraph" w:styleId="Piedepgina">
     <w:name w:val="footer"/>
-    <w:basedOn w:val="1"/>
-    <w:link w:val="8"/>
+    <w:basedOn w:val="Normal"/>
+    <w:link w:val="PiedepginaCar"/>
+    <w:uiPriority w:val="99"/>
     <w:unhideWhenUsed/>
     <w:qFormat/>
-    <w:uiPriority w:val="99"/>
     <w:pPr>
       <w:tabs>
         <w:tab w:val="center" w:pos="4419"/>
@@ -1101,41 +1552,41 @@
       <w:spacing w:after="0" w:line="240" w:lineRule="auto"/>
     </w:pPr>
   </w:style>
-  <w:style w:type="table" w:styleId="6">
+  <w:style w:type="table" w:styleId="Tablaconcuadrcula">
     <w:name w:val="Table Grid"/>
-    <w:basedOn w:val="3"/>
+    <w:basedOn w:val="Tablanormal"/>
+    <w:uiPriority w:val="39"/>
     <w:qFormat/>
-    <w:uiPriority w:val="39"/>
     <w:tblPr>
       <w:tblBorders>
-        <w:top w:val="single" w:color="auto" w:sz="4" w:space="0"/>
-        <w:left w:val="single" w:color="auto" w:sz="4" w:space="0"/>
-        <w:bottom w:val="single" w:color="auto" w:sz="4" w:space="0"/>
-        <w:right w:val="single" w:color="auto" w:sz="4" w:space="0"/>
-        <w:insideH w:val="single" w:color="auto" w:sz="4" w:space="0"/>
-        <w:insideV w:val="single" w:color="auto" w:sz="4" w:space="0"/>
+        <w:top w:val="single" w:sz="4" w:space="0" w:color="auto"/>
+        <w:left w:val="single" w:sz="4" w:space="0" w:color="auto"/>
+        <w:bottom w:val="single" w:sz="4" w:space="0" w:color="auto"/>
+        <w:right w:val="single" w:sz="4" w:space="0" w:color="auto"/>
+        <w:insideH w:val="single" w:sz="4" w:space="0" w:color="auto"/>
+        <w:insideV w:val="single" w:sz="4" w:space="0" w:color="auto"/>
       </w:tblBorders>
     </w:tblPr>
   </w:style>
-  <w:style w:type="character" w:customStyle="1" w:styleId="7">
+  <w:style w:type="character" w:customStyle="1" w:styleId="EncabezadoCar">
     <w:name w:val="Encabezado Car"/>
-    <w:basedOn w:val="2"/>
-    <w:link w:val="4"/>
+    <w:basedOn w:val="Fuentedeprrafopredeter"/>
+    <w:link w:val="Encabezado"/>
+    <w:uiPriority w:val="99"/>
     <w:qFormat/>
-    <w:uiPriority w:val="99"/>
     <w:rPr>
-      <w:rFonts w:ascii="Calibri" w:hAnsi="Calibri" w:eastAsia="Calibri" w:cs="Times New Roman"/>
+      <w:rFonts w:ascii="Calibri" w:eastAsia="Calibri" w:hAnsi="Calibri" w:cs="Times New Roman"/>
       <w:lang w:val="es-CO"/>
     </w:rPr>
   </w:style>
-  <w:style w:type="character" w:customStyle="1" w:styleId="8">
+  <w:style w:type="character" w:customStyle="1" w:styleId="PiedepginaCar">
     <w:name w:val="Pie de página Car"/>
-    <w:basedOn w:val="2"/>
-    <w:link w:val="5"/>
+    <w:basedOn w:val="Fuentedeprrafopredeter"/>
+    <w:link w:val="Piedepgina"/>
+    <w:uiPriority w:val="99"/>
     <w:qFormat/>
-    <w:uiPriority w:val="99"/>
     <w:rPr>
-      <w:rFonts w:ascii="Calibri" w:hAnsi="Calibri" w:eastAsia="Calibri" w:cs="Times New Roman"/>
+      <w:rFonts w:ascii="Calibri" w:eastAsia="Calibri" w:hAnsi="Calibri" w:cs="Times New Roman"/>
       <w:lang w:val="es-CO"/>
     </w:rPr>
   </w:style>
@@ -1394,6 +1845,7 @@
     </a:fmtScheme>
   </a:themeElements>
   <a:objectDefaults/>
+  <a:extraClrSchemeLst/>
 </a:theme>
 </file>
 
@@ -1403,6 +1855,8 @@
 
 <file path=customXml/itemProps1.xml><?xml version="1.0" encoding="utf-8"?>
 <ds:datastoreItem xmlns:ds="http://schemas.openxmlformats.org/officeDocument/2006/customXml" ds:itemID="{BC0F665F-B212-4870-A10A-9BA48663DB75}">
-  <ds:schemaRefs/>
+  <ds:schemaRefs>
+    <ds:schemaRef ds:uri="http://schemas.openxmlformats.org/officeDocument/2006/bibliography"/>
+  </ds:schemaRefs>
 </ds:datastoreItem>
 </file>
</xml_diff>

<commit_message>
refactor: refactor permissions page to checkboxes instead of a multicombobx selector
</commit_message>
<xml_diff>
--- a/public/reporte-auditoria-template.docx
+++ b/public/reporte-auditoria-template.docx
@@ -202,7 +202,7 @@
           <w:rFonts w:ascii="Times New Roman" w:hAnsi="Times New Roman"/>
           <w:sz w:val="24"/>
           <w:szCs w:val="24"/>
-          <w:lang w:val="zh-CN"/>
+          <w:lang w:val="es-419"/>
         </w:rPr>
       </w:pPr>
       <w:r>
@@ -212,16 +212,16 @@
           <w:szCs w:val="24"/>
           <w:lang w:val="zh-CN"/>
         </w:rPr>
-        <w:t xml:space="preserve">BAEL, +++fecha_actual+++ / </w:t>
+        <w:t>BAEL, +++fecha_actual+++ / +++mes_actual+++ / +++anio_actual+++</w:t>
       </w:r>
       <w:r>
         <w:rPr>
           <w:rFonts w:ascii="Times New Roman" w:hAnsi="Times New Roman"/>
           <w:sz w:val="24"/>
           <w:szCs w:val="24"/>
-          <w:lang w:val="zh-CN"/>
-        </w:rPr>
-        <w:t>+++mes_actual+++ / +++anio_actual+++</w:t>
+          <w:lang w:val="es-419"/>
+        </w:rPr>
+        <w:t>.</w:t>
       </w:r>
     </w:p>
     <w:p>
@@ -308,51 +308,7 @@
           <w:sz w:val="24"/>
           <w:szCs w:val="24"/>
         </w:rPr>
-        <w:t>Este reporte presenta un resumen de las actividades registradas en el sistema durante el período especificado: Fecha de inicio: +++</w:t>
-      </w:r>
-      <w:proofErr w:type="spellStart"/>
-      <w:r>
-        <w:rPr>
-          <w:rFonts w:ascii="Times New Roman" w:hAnsi="Times New Roman"/>
-          <w:sz w:val="24"/>
-          <w:szCs w:val="24"/>
-        </w:rPr>
-        <w:t>fecha_inicio</w:t>
-      </w:r>
-      <w:proofErr w:type="spellEnd"/>
-      <w:r>
-        <w:rPr>
-          <w:rFonts w:ascii="Times New Roman" w:hAnsi="Times New Roman"/>
-          <w:sz w:val="24"/>
-          <w:szCs w:val="24"/>
-        </w:rPr>
-        <w:t>+++ Fecha de Fin: +++</w:t>
-      </w:r>
-      <w:proofErr w:type="spellStart"/>
-      <w:r>
-        <w:rPr>
-          <w:rFonts w:ascii="Times New Roman" w:hAnsi="Times New Roman"/>
-          <w:sz w:val="24"/>
-          <w:szCs w:val="24"/>
-        </w:rPr>
-        <w:t>fecha_final</w:t>
-      </w:r>
-      <w:proofErr w:type="spellEnd"/>
-      <w:r>
-        <w:rPr>
-          <w:rFonts w:ascii="Times New Roman" w:hAnsi="Times New Roman"/>
-          <w:sz w:val="24"/>
-          <w:szCs w:val="24"/>
-        </w:rPr>
-        <w:t>+++. A continuación,</w:t>
-      </w:r>
-      <w:r>
-        <w:rPr>
-          <w:rFonts w:ascii="Times New Roman" w:hAnsi="Times New Roman"/>
-          <w:sz w:val="24"/>
-          <w:szCs w:val="24"/>
-        </w:rPr>
-        <w:t xml:space="preserve"> se muestra la tabla de auditoría con los detalles de cada acción realizada por los usuarios.</w:t>
+        <w:t>Este reporte presenta un resumen de las actividades registradas en el sistema durante el período especificado: Fecha de inicio: +++fecha_inicio+++ Fecha de Fin: +++fecha_final+++. A continuación, se muestra la tabla de auditoría con los detalles de cada acción realizada por los usuarios.</w:t>
       </w:r>
     </w:p>
     <w:p>
@@ -516,43 +472,7 @@
                 <w:sz w:val="16"/>
                 <w:szCs w:val="16"/>
               </w:rPr>
-              <w:t xml:space="preserve">+++FOR </w:t>
-            </w:r>
-            <w:proofErr w:type="spellStart"/>
-            <w:r>
-              <w:rPr>
-                <w:rFonts w:ascii="Times New Roman" w:hAnsi="Times New Roman"/>
-                <w:sz w:val="16"/>
-                <w:szCs w:val="16"/>
-              </w:rPr>
-              <w:t>auditItem</w:t>
-            </w:r>
-            <w:proofErr w:type="spellEnd"/>
-            <w:r>
-              <w:rPr>
-                <w:rFonts w:ascii="Times New Roman" w:hAnsi="Times New Roman"/>
-                <w:sz w:val="16"/>
-                <w:szCs w:val="16"/>
-              </w:rPr>
-              <w:t xml:space="preserve"> IN </w:t>
-            </w:r>
-            <w:proofErr w:type="spellStart"/>
-            <w:r>
-              <w:rPr>
-                <w:rFonts w:ascii="Times New Roman" w:hAnsi="Times New Roman"/>
-                <w:sz w:val="16"/>
-                <w:szCs w:val="16"/>
-              </w:rPr>
-              <w:t>auditItems</w:t>
-            </w:r>
-            <w:proofErr w:type="spellEnd"/>
-            <w:r>
-              <w:rPr>
-                <w:rFonts w:ascii="Times New Roman" w:hAnsi="Times New Roman"/>
-                <w:sz w:val="16"/>
-                <w:szCs w:val="16"/>
-              </w:rPr>
-              <w:t>+++</w:t>
+              <w:t>+++FOR auditItem IN auditItems+++</w:t>
             </w:r>
           </w:p>
         </w:tc>
@@ -629,7 +549,6 @@
               </w:rPr>
               <w:t>+++=$</w:t>
             </w:r>
-            <w:proofErr w:type="spellStart"/>
             <w:r>
               <w:rPr>
                 <w:rFonts w:ascii="Times New Roman" w:hAnsi="Times New Roman"/>
@@ -638,7 +557,6 @@
               </w:rPr>
               <w:t>auditItem</w:t>
             </w:r>
-            <w:proofErr w:type="spellEnd"/>
             <w:r>
               <w:rPr>
                 <w:rFonts w:ascii="Times New Roman" w:hAnsi="Times New Roman"/>
@@ -646,27 +564,7 @@
                 <w:szCs w:val="16"/>
                 <w:lang w:val="en-US"/>
               </w:rPr>
-              <w:t>.</w:t>
-            </w:r>
-            <w:proofErr w:type="spellStart"/>
-            <w:r>
-              <w:rPr>
-                <w:rFonts w:ascii="Times New Roman" w:hAnsi="Times New Roman"/>
-                <w:sz w:val="16"/>
-                <w:szCs w:val="16"/>
-                <w:lang w:val="en-US"/>
-              </w:rPr>
-              <w:t>accion_corta</w:t>
-            </w:r>
-            <w:proofErr w:type="spellEnd"/>
-            <w:r>
-              <w:rPr>
-                <w:rFonts w:ascii="Times New Roman" w:hAnsi="Times New Roman"/>
-                <w:sz w:val="16"/>
-                <w:szCs w:val="16"/>
-                <w:lang w:val="en-US"/>
-              </w:rPr>
-              <w:t>+++</w:t>
+              <w:t>.accion_corta+++</w:t>
             </w:r>
           </w:p>
           <w:p>
@@ -703,7 +601,6 @@
               </w:rPr>
               <w:t>+++=$</w:t>
             </w:r>
-            <w:proofErr w:type="spellStart"/>
             <w:r>
               <w:rPr>
                 <w:rFonts w:ascii="Times New Roman" w:hAnsi="Times New Roman"/>
@@ -712,7 +609,6 @@
               </w:rPr>
               <w:t>auditItem</w:t>
             </w:r>
-            <w:proofErr w:type="spellEnd"/>
             <w:r>
               <w:rPr>
                 <w:rFonts w:ascii="Times New Roman" w:hAnsi="Times New Roman"/>
@@ -720,27 +616,7 @@
                 <w:szCs w:val="16"/>
                 <w:lang w:val="en-US"/>
               </w:rPr>
-              <w:t>.</w:t>
-            </w:r>
-            <w:proofErr w:type="spellStart"/>
-            <w:r>
-              <w:rPr>
-                <w:rFonts w:ascii="Times New Roman" w:hAnsi="Times New Roman"/>
-                <w:sz w:val="16"/>
-                <w:szCs w:val="16"/>
-                <w:lang w:val="en-US"/>
-              </w:rPr>
-              <w:t>accion</w:t>
-            </w:r>
-            <w:proofErr w:type="spellEnd"/>
-            <w:r>
-              <w:rPr>
-                <w:rFonts w:ascii="Times New Roman" w:hAnsi="Times New Roman"/>
-                <w:sz w:val="16"/>
-                <w:szCs w:val="16"/>
-                <w:lang w:val="en-US"/>
-              </w:rPr>
-              <w:t>+++</w:t>
+              <w:t>.accion+++</w:t>
             </w:r>
           </w:p>
           <w:p>
@@ -779,7 +655,6 @@
               </w:rPr>
               <w:t>+++=$</w:t>
             </w:r>
-            <w:proofErr w:type="spellStart"/>
             <w:r>
               <w:rPr>
                 <w:rFonts w:ascii="Times New Roman" w:hAnsi="Times New Roman"/>
@@ -788,7 +663,6 @@
               </w:rPr>
               <w:t>auditItem</w:t>
             </w:r>
-            <w:proofErr w:type="spellEnd"/>
             <w:r>
               <w:rPr>
                 <w:rFonts w:ascii="Times New Roman" w:hAnsi="Times New Roman"/>
@@ -796,27 +670,7 @@
                 <w:szCs w:val="16"/>
                 <w:lang w:val="en-US"/>
               </w:rPr>
-              <w:t>.</w:t>
-            </w:r>
-            <w:proofErr w:type="spellStart"/>
-            <w:r>
-              <w:rPr>
-                <w:rFonts w:ascii="Times New Roman" w:hAnsi="Times New Roman"/>
-                <w:sz w:val="16"/>
-                <w:szCs w:val="16"/>
-                <w:lang w:val="en-US"/>
-              </w:rPr>
-              <w:t>fecha_realizado</w:t>
-            </w:r>
-            <w:proofErr w:type="spellEnd"/>
-            <w:r>
-              <w:rPr>
-                <w:rFonts w:ascii="Times New Roman" w:hAnsi="Times New Roman"/>
-                <w:sz w:val="16"/>
-                <w:szCs w:val="16"/>
-                <w:lang w:val="en-US"/>
-              </w:rPr>
-              <w:t>+++</w:t>
+              <w:t>.fecha_realizado+++</w:t>
             </w:r>
           </w:p>
           <w:p>
@@ -854,7 +708,6 @@
               </w:rPr>
               <w:t>+++=$</w:t>
             </w:r>
-            <w:proofErr w:type="spellStart"/>
             <w:r>
               <w:rPr>
                 <w:rFonts w:ascii="Times New Roman" w:hAnsi="Times New Roman"/>
@@ -863,7 +716,6 @@
               </w:rPr>
               <w:t>auditItem</w:t>
             </w:r>
-            <w:proofErr w:type="spellEnd"/>
             <w:r>
               <w:rPr>
                 <w:rFonts w:ascii="Times New Roman" w:hAnsi="Times New Roman"/>
@@ -871,27 +723,7 @@
                 <w:szCs w:val="16"/>
                 <w:lang w:val="en-US"/>
               </w:rPr>
-              <w:t>.</w:t>
-            </w:r>
-            <w:proofErr w:type="spellStart"/>
-            <w:r>
-              <w:rPr>
-                <w:rFonts w:ascii="Times New Roman" w:hAnsi="Times New Roman"/>
-                <w:sz w:val="16"/>
-                <w:szCs w:val="16"/>
-                <w:lang w:val="en-US"/>
-              </w:rPr>
-              <w:t>usuario.nombre</w:t>
-            </w:r>
-            <w:proofErr w:type="spellEnd"/>
-            <w:r>
-              <w:rPr>
-                <w:rFonts w:ascii="Times New Roman" w:hAnsi="Times New Roman"/>
-                <w:sz w:val="16"/>
-                <w:szCs w:val="16"/>
-                <w:lang w:val="en-US"/>
-              </w:rPr>
-              <w:t>+++</w:t>
+              <w:t>.usuario.nombre+++</w:t>
             </w:r>
           </w:p>
           <w:p>
@@ -931,23 +763,13 @@
               </w:rPr>
               <w:t xml:space="preserve">+++ END-FOR </w:t>
             </w:r>
-            <w:proofErr w:type="spellStart"/>
-            <w:r>
-              <w:rPr>
-                <w:rFonts w:ascii="Times New Roman" w:hAnsi="Times New Roman"/>
-                <w:sz w:val="16"/>
-                <w:szCs w:val="16"/>
-              </w:rPr>
-              <w:t>auditItem</w:t>
-            </w:r>
-            <w:proofErr w:type="spellEnd"/>
-            <w:r>
-              <w:rPr>
-                <w:rFonts w:ascii="Times New Roman" w:hAnsi="Times New Roman"/>
-                <w:sz w:val="16"/>
-                <w:szCs w:val="16"/>
-              </w:rPr>
-              <w:t xml:space="preserve"> </w:t>
+            <w:r>
+              <w:rPr>
+                <w:rFonts w:ascii="Times New Roman" w:hAnsi="Times New Roman"/>
+                <w:sz w:val="16"/>
+                <w:szCs w:val="16"/>
+              </w:rPr>
+              <w:t xml:space="preserve">auditItem </w:t>
             </w:r>
             <w:r>
               <w:rPr>

</xml_diff>